<commit_message>
atualizando docs com conteudo
</commit_message>
<xml_diff>
--- a/CSS.docx
+++ b/CSS.docx
@@ -1,6 +1,6 @@
 
 <file path=word/document.xml><?xml version="1.0" encoding="utf-8"?>
-<w:document xmlns:wpc="http://schemas.microsoft.com/office/word/2010/wordprocessingCanvas" xmlns:cx="http://schemas.microsoft.com/office/drawing/2014/chartex" xmlns:cx1="http://schemas.microsoft.com/office/drawing/2015/9/8/chartex" xmlns:cx2="http://schemas.microsoft.com/office/drawing/2015/10/21/chartex" xmlns:cx3="http://schemas.microsoft.com/office/drawing/2016/5/9/chartex" xmlns:cx4="http://schemas.microsoft.com/office/drawing/2016/5/10/chartex" xmlns:cx5="http://schemas.microsoft.com/office/drawing/2016/5/11/chartex" xmlns:cx6="http://schemas.microsoft.com/office/drawing/2016/5/12/chartex" xmlns:cx7="http://schemas.microsoft.com/office/drawing/2016/5/13/chartex" xmlns:cx8="http://schemas.microsoft.com/office/drawing/2016/5/14/chartex" xmlns:mc="http://schemas.openxmlformats.org/markup-compatibility/2006" xmlns:aink="http://schemas.microsoft.com/office/drawing/2016/ink" xmlns:am3d="http://schemas.microsoft.com/office/drawing/2017/model3d" xmlns:o="urn:schemas-microsoft-com:office:office" xmlns:oel="http://schemas.microsoft.com/office/2019/extlst" xmlns:r="http://schemas.openxmlformats.org/officeDocument/2006/relationships" xmlns:m="http://schemas.openxmlformats.org/officeDocument/2006/math" xmlns:v="urn:schemas-microsoft-com:vml" xmlns:wp14="http://schemas.microsoft.com/office/word/2010/wordprocessingDrawing" xmlns:wp="http://schemas.openxmlformats.org/drawingml/2006/wordprocessingDrawing" xmlns:w10="urn:schemas-microsoft-com:office:word" xmlns:w="http://schemas.openxmlformats.org/wordprocessingml/2006/main" xmlns:w14="http://schemas.microsoft.com/office/word/2010/wordml" xmlns:w15="http://schemas.microsoft.com/office/word/2012/wordml" xmlns:w16cex="http://schemas.microsoft.com/office/word/2018/wordml/cex" xmlns:w16cid="http://schemas.microsoft.com/office/word/2016/wordml/cid" xmlns:w16="http://schemas.microsoft.com/office/word/2018/wordml" xmlns:w16sdtdh="http://schemas.microsoft.com/office/word/2020/wordml/sdtdatahash" xmlns:w16se="http://schemas.microsoft.com/office/word/2015/wordml/symex" xmlns:wpg="http://schemas.microsoft.com/office/word/2010/wordprocessingGroup" xmlns:wpi="http://schemas.microsoft.com/office/word/2010/wordprocessingInk" xmlns:wne="http://schemas.microsoft.com/office/word/2006/wordml" xmlns:wps="http://schemas.microsoft.com/office/word/2010/wordprocessingShape" mc:Ignorable="w14 w15 w16se w16cid w16 w16cex w16sdtdh wp14">
+<w:document xmlns:wpc="http://schemas.microsoft.com/office/word/2010/wordprocessingCanvas" xmlns:cx="http://schemas.microsoft.com/office/drawing/2014/chartex" xmlns:cx1="http://schemas.microsoft.com/office/drawing/2015/9/8/chartex" xmlns:cx2="http://schemas.microsoft.com/office/drawing/2015/10/21/chartex" xmlns:cx3="http://schemas.microsoft.com/office/drawing/2016/5/9/chartex" xmlns:cx4="http://schemas.microsoft.com/office/drawing/2016/5/10/chartex" xmlns:cx5="http://schemas.microsoft.com/office/drawing/2016/5/11/chartex" xmlns:cx6="http://schemas.microsoft.com/office/drawing/2016/5/12/chartex" xmlns:cx7="http://schemas.microsoft.com/office/drawing/2016/5/13/chartex" xmlns:cx8="http://schemas.microsoft.com/office/drawing/2016/5/14/chartex" xmlns:mc="http://schemas.openxmlformats.org/markup-compatibility/2006" xmlns:aink="http://schemas.microsoft.com/office/drawing/2016/ink" xmlns:am3d="http://schemas.microsoft.com/office/drawing/2017/model3d" xmlns:o="urn:schemas-microsoft-com:office:office" xmlns:oel="http://schemas.microsoft.com/office/2019/extlst" xmlns:r="http://schemas.openxmlformats.org/officeDocument/2006/relationships" xmlns:m="http://schemas.openxmlformats.org/officeDocument/2006/math" xmlns:v="urn:schemas-microsoft-com:vml" xmlns:wp14="http://schemas.microsoft.com/office/word/2010/wordprocessingDrawing" xmlns:wp="http://schemas.openxmlformats.org/drawingml/2006/wordprocessingDrawing" xmlns:w10="urn:schemas-microsoft-com:office:word" xmlns:w="http://schemas.openxmlformats.org/wordprocessingml/2006/main" xmlns:w14="http://schemas.microsoft.com/office/word/2010/wordml" xmlns:w15="http://schemas.microsoft.com/office/word/2012/wordml" xmlns:w16cex="http://schemas.microsoft.com/office/word/2018/wordml/cex" xmlns:w16cid="http://schemas.microsoft.com/office/word/2016/wordml/cid" xmlns:w16="http://schemas.microsoft.com/office/word/2018/wordml" xmlns:w16du="http://schemas.microsoft.com/office/word/2023/wordml/word16du" xmlns:w16sdtdh="http://schemas.microsoft.com/office/word/2020/wordml/sdtdatahash" xmlns:w16se="http://schemas.microsoft.com/office/word/2015/wordml/symex" xmlns:wpg="http://schemas.microsoft.com/office/word/2010/wordprocessingGroup" xmlns:wpi="http://schemas.microsoft.com/office/word/2010/wordprocessingInk" xmlns:wne="http://schemas.microsoft.com/office/word/2006/wordml" xmlns:wps="http://schemas.microsoft.com/office/word/2010/wordprocessingShape" mc:Ignorable="w14 w15 w16se w16cid w16 w16cex w16sdtdh w16du wp14">
   <w:body>
     <w:p>
       <w:pPr>
@@ -53,7 +53,14 @@
     </w:p>
     <w:p>
       <w:r>
-        <w:t>Seletor: qual elemento do HTML você quer formatar.</w:t>
+        <w:rPr>
+          <w:b/>
+          <w:bCs/>
+        </w:rPr>
+        <w:t>Seletor</w:t>
+      </w:r>
+      <w:r>
+        <w:t>: qual elemento do HTML você quer formatar.</w:t>
       </w:r>
     </w:p>
     <w:p>
@@ -62,8 +69,8 @@
           <w:noProof/>
         </w:rPr>
         <w:drawing>
-          <wp:inline distT="0" distB="0" distL="0" distR="0" wp14:anchorId="420B48FA" wp14:editId="1ACD2305">
-            <wp:extent cx="4739659" cy="1466850"/>
+          <wp:inline distT="0" distB="0" distL="0" distR="0" wp14:anchorId="420B48FA" wp14:editId="72053110">
+            <wp:extent cx="3699510" cy="1144940"/>
             <wp:effectExtent l="0" t="0" r="0" b="0"/>
             <wp:docPr id="1536220009" name="Imagem 1536220009"/>
             <wp:cNvGraphicFramePr>
@@ -91,7 +98,7 @@
                   <pic:spPr>
                     <a:xfrm>
                       <a:off x="0" y="0"/>
-                      <a:ext cx="4739659" cy="1466850"/>
+                      <a:ext cx="3711921" cy="1148781"/>
                     </a:xfrm>
                     <a:prstGeom prst="rect">
                       <a:avLst/>
@@ -110,8 +117,8 @@
           <w:noProof/>
         </w:rPr>
         <w:drawing>
-          <wp:inline distT="0" distB="0" distL="0" distR="0" wp14:anchorId="262E3AA6" wp14:editId="2AA62AFF">
-            <wp:extent cx="5724524" cy="1247775"/>
+          <wp:inline distT="0" distB="0" distL="0" distR="0" wp14:anchorId="262E3AA6" wp14:editId="43377FB6">
+            <wp:extent cx="3699818" cy="806450"/>
             <wp:effectExtent l="0" t="0" r="0" b="0"/>
             <wp:docPr id="656571341" name="Imagem 656571341"/>
             <wp:cNvGraphicFramePr>
@@ -139,7 +146,7 @@
                   <pic:spPr>
                     <a:xfrm>
                       <a:off x="0" y="0"/>
-                      <a:ext cx="5724524" cy="1247775"/>
+                      <a:ext cx="3699818" cy="806450"/>
                     </a:xfrm>
                     <a:prstGeom prst="rect">
                       <a:avLst/>
@@ -158,9 +165,9 @@
           <w:noProof/>
         </w:rPr>
         <w:drawing>
-          <wp:inline distT="0" distB="0" distL="0" distR="0" wp14:anchorId="20658D45" wp14:editId="5E8E9634">
-            <wp:extent cx="5724524" cy="1781175"/>
-            <wp:effectExtent l="0" t="0" r="0" b="0"/>
+          <wp:inline distT="0" distB="0" distL="0" distR="0" wp14:anchorId="20658D45" wp14:editId="17045F7A">
+            <wp:extent cx="3708400" cy="1153862"/>
+            <wp:effectExtent l="0" t="0" r="6350" b="8255"/>
             <wp:docPr id="715523114" name="Imagem 715523114"/>
             <wp:cNvGraphicFramePr>
               <a:graphicFrameLocks xmlns:a="http://schemas.openxmlformats.org/drawingml/2006/main" noChangeAspect="1"/>
@@ -187,7 +194,7 @@
                   <pic:spPr>
                     <a:xfrm>
                       <a:off x="0" y="0"/>
-                      <a:ext cx="5724524" cy="1781175"/>
+                      <a:ext cx="3728594" cy="1160145"/>
                     </a:xfrm>
                     <a:prstGeom prst="rect">
                       <a:avLst/>
@@ -241,7 +248,6 @@
         <w:rPr>
           <w:noProof/>
         </w:rPr>
-        <w:lastRenderedPageBreak/>
         <w:drawing>
           <wp:inline distT="0" distB="0" distL="0" distR="0" wp14:anchorId="23B04ACC" wp14:editId="08D3671E">
             <wp:extent cx="5724524" cy="1000125"/>
@@ -317,7 +323,17 @@
     </w:p>
     <w:p>
       <w:r>
-        <w:t>A tag style é lidacomo CSS.</w:t>
+        <w:lastRenderedPageBreak/>
+        <w:t xml:space="preserve">A tag style </w:t>
+      </w:r>
+      <w:r>
+        <w:t xml:space="preserve">lida com o </w:t>
+      </w:r>
+      <w:r>
+        <w:t>CSS</w:t>
+      </w:r>
+      <w:r>
+        <w:t xml:space="preserve"> da página</w:t>
       </w:r>
     </w:p>
     <w:p>
@@ -502,7 +518,6 @@
           <w:szCs w:val="21"/>
           <w:lang w:val="en-US"/>
         </w:rPr>
-        <w:lastRenderedPageBreak/>
         <w:t>&lt;</w:t>
       </w:r>
       <w:r>
@@ -615,7 +630,21 @@
     </w:p>
     <w:p>
       <w:r>
-        <w:t>“rel = stylesheet” é obrigatório e href é o nome do arquivo CSS.</w:t>
+        <w:rPr>
+          <w:b/>
+          <w:bCs/>
+          <w:color w:val="E97132" w:themeColor="accent2"/>
+        </w:rPr>
+        <w:t>“rel = stylesheet”</w:t>
+      </w:r>
+      <w:r>
+        <w:rPr>
+          <w:color w:val="E97132" w:themeColor="accent2"/>
+        </w:rPr>
+        <w:t xml:space="preserve"> </w:t>
+      </w:r>
+      <w:r>
+        <w:t>é obrigatório e href é o nome do arquivo CSS.</w:t>
       </w:r>
     </w:p>
     <w:p>
@@ -631,6 +660,7 @@
         <w:rPr>
           <w:noProof/>
         </w:rPr>
+        <w:lastRenderedPageBreak/>
         <w:drawing>
           <wp:inline distT="0" distB="0" distL="0" distR="0" wp14:anchorId="67254FD9" wp14:editId="541D9A37">
             <wp:extent cx="3581398" cy="1817516"/>
@@ -751,28 +781,43 @@
     <w:p>
       <w:r>
         <w:rPr>
+          <w:b/>
+          <w:bCs/>
+          <w:color w:val="E97132" w:themeColor="accent2"/>
           <w:u w:val="single"/>
         </w:rPr>
         <w:t>ID</w:t>
       </w:r>
       <w:r>
-        <w:t>: é acessado por “#”</w:t>
-      </w:r>
-    </w:p>
-    <w:p>
-      <w:r>
-        <w:rPr>
+        <w:rPr>
+          <w:b/>
+          <w:bCs/>
+        </w:rPr>
+        <w:t>:</w:t>
+      </w:r>
+      <w:r>
+        <w:t xml:space="preserve"> é acessado por “#”</w:t>
+      </w:r>
+    </w:p>
+    <w:p>
+      <w:r>
+        <w:rPr>
+          <w:b/>
+          <w:bCs/>
+          <w:color w:val="E97132" w:themeColor="accent2"/>
           <w:u w:val="single"/>
         </w:rPr>
         <w:t>Class</w:t>
       </w:r>
       <w:r>
-        <w:t>: é acessada por “.”</w:t>
-      </w:r>
-    </w:p>
-    <w:p>
-      <w:r>
-        <w:t>É possível atribuir duas classes a um mesmo objeto. Basta colocar, dentro das aspas, o nome de uma delas e em seguida o nome da outra.</w:t>
+        <w:rPr>
+          <w:b/>
+          <w:bCs/>
+        </w:rPr>
+        <w:t>:</w:t>
+      </w:r>
+      <w:r>
+        <w:t xml:space="preserve"> é acessada por “.”</w:t>
       </w:r>
     </w:p>
     <w:p>
@@ -780,11 +825,26 @@
         <w:rPr>
           <w:noProof/>
         </w:rPr>
-        <w:lastRenderedPageBreak/>
         <w:drawing>
-          <wp:inline distT="0" distB="0" distL="0" distR="0" wp14:anchorId="48F4D76F" wp14:editId="1ADD88C0">
-            <wp:extent cx="4763164" cy="3724795"/>
+          <wp:anchor distT="0" distB="0" distL="114300" distR="114300" simplePos="0" relativeHeight="251663360" behindDoc="1" locked="0" layoutInCell="1" allowOverlap="1" wp14:anchorId="48F4D76F" wp14:editId="7DA9A951">
+            <wp:simplePos x="0" y="0"/>
+            <wp:positionH relativeFrom="margin">
+              <wp:align>right</wp:align>
+            </wp:positionH>
+            <wp:positionV relativeFrom="paragraph">
+              <wp:posOffset>328930</wp:posOffset>
+            </wp:positionV>
+            <wp:extent cx="3239770" cy="2533650"/>
             <wp:effectExtent l="0" t="0" r="0" b="0"/>
+            <wp:wrapTight wrapText="bothSides">
+              <wp:wrapPolygon edited="0">
+                <wp:start x="0" y="0"/>
+                <wp:lineTo x="0" y="21438"/>
+                <wp:lineTo x="21465" y="21438"/>
+                <wp:lineTo x="21465" y="0"/>
+                <wp:lineTo x="0" y="0"/>
+              </wp:wrapPolygon>
+            </wp:wrapTight>
             <wp:docPr id="1635098375" name="Imagem 1635098375"/>
             <wp:cNvGraphicFramePr>
               <a:graphicFrameLocks xmlns:a="http://schemas.openxmlformats.org/drawingml/2006/main" noChangeAspect="1"/>
@@ -811,7 +871,7 @@
                   <pic:spPr>
                     <a:xfrm>
                       <a:off x="0" y="0"/>
-                      <a:ext cx="4763164" cy="3724795"/>
+                      <a:ext cx="3239770" cy="2533650"/>
                     </a:xfrm>
                     <a:prstGeom prst="rect">
                       <a:avLst/>
@@ -820,10 +880,14 @@
                 </pic:pic>
               </a:graphicData>
             </a:graphic>
-          </wp:inline>
+          </wp:anchor>
         </w:drawing>
       </w:r>
-    </w:p>
+      <w:r>
+        <w:t>É possível atribuir duas classes a um mesmo objeto. Basta colocar, dentro das aspas, o nome de uma delas e em seguida o nome da outra.</w:t>
+      </w:r>
+    </w:p>
+    <w:p/>
     <w:p>
       <w:r>
         <w:t>Destaque e size sendo usadas ao mesmo tempo no parágrafo.</w:t>
@@ -834,6 +898,7 @@
         <w:rPr>
           <w:noProof/>
         </w:rPr>
+        <w:lastRenderedPageBreak/>
         <w:drawing>
           <wp:inline distT="0" distB="0" distL="0" distR="0" wp14:anchorId="7BFE33F3" wp14:editId="3C41DA7B">
             <wp:extent cx="5724524" cy="2571750"/>
@@ -967,7 +1032,6 @@
         <w:pStyle w:val="PargrafodaLista"/>
       </w:pPr>
       <w:r>
-        <w:lastRenderedPageBreak/>
         <w:t>Exemplo:</w:t>
       </w:r>
     </w:p>
@@ -1371,10 +1435,27 @@
         <w:rPr>
           <w:noProof/>
         </w:rPr>
+        <w:lastRenderedPageBreak/>
         <w:drawing>
-          <wp:inline distT="0" distB="0" distL="0" distR="0" wp14:anchorId="7A691158" wp14:editId="5AC5A962">
+          <wp:anchor distT="0" distB="0" distL="114300" distR="114300" simplePos="0" relativeHeight="251660288" behindDoc="1" locked="0" layoutInCell="1" allowOverlap="1" wp14:anchorId="7A691158" wp14:editId="0ADF6362">
+            <wp:simplePos x="0" y="0"/>
+            <wp:positionH relativeFrom="column">
+              <wp:posOffset>0</wp:posOffset>
+            </wp:positionH>
+            <wp:positionV relativeFrom="paragraph">
+              <wp:posOffset>635</wp:posOffset>
+            </wp:positionV>
             <wp:extent cx="5724524" cy="2857500"/>
             <wp:effectExtent l="0" t="0" r="0" b="0"/>
+            <wp:wrapTight wrapText="bothSides">
+              <wp:wrapPolygon edited="0">
+                <wp:start x="0" y="0"/>
+                <wp:lineTo x="0" y="21456"/>
+                <wp:lineTo x="21495" y="21456"/>
+                <wp:lineTo x="21495" y="0"/>
+                <wp:lineTo x="0" y="0"/>
+              </wp:wrapPolygon>
+            </wp:wrapTight>
             <wp:docPr id="423904315" name="Imagem 423904315"/>
             <wp:cNvGraphicFramePr>
               <a:graphicFrameLocks xmlns:a="http://schemas.openxmlformats.org/drawingml/2006/main" noChangeAspect="1"/>
@@ -1410,7 +1491,7 @@
                 </pic:pic>
               </a:graphicData>
             </a:graphic>
-          </wp:inline>
+          </wp:anchor>
         </w:drawing>
       </w:r>
     </w:p>
@@ -1419,7 +1500,7 @@
         <w:pStyle w:val="PargrafodaLista"/>
         <w:numPr>
           <w:ilvl w:val="0"/>
-          <w:numId w:val="4"/>
+          <w:numId w:val="15"/>
         </w:numPr>
         <w:rPr>
           <w:b/>
@@ -1437,11 +1518,10 @@
     <w:p>
       <w:pPr>
         <w:pStyle w:val="PargrafodaLista"/>
-      </w:pPr>
-    </w:p>
-    <w:p>
-      <w:pPr>
-        <w:pStyle w:val="PargrafodaLista"/>
+        <w:rPr>
+          <w:b/>
+          <w:bCs/>
+        </w:rPr>
       </w:pPr>
     </w:p>
     <w:p>
@@ -1449,85 +1529,51 @@
         <w:pStyle w:val="PargrafodaLista"/>
         <w:numPr>
           <w:ilvl w:val="0"/>
-          <w:numId w:val="18"/>
+          <w:numId w:val="15"/>
         </w:numPr>
         <w:rPr>
           <w:b/>
           <w:bCs/>
-          <w:sz w:val="32"/>
-          <w:szCs w:val="32"/>
-        </w:rPr>
-      </w:pPr>
-      <w:r>
-        <w:rPr>
-          <w:b/>
-          <w:bCs/>
-          <w:sz w:val="32"/>
-          <w:szCs w:val="32"/>
-        </w:rPr>
-        <w:t>Comentário</w:t>
-      </w:r>
-    </w:p>
-    <w:p>
-      <w:pPr>
-        <w:ind w:left="708"/>
-      </w:pPr>
-      <w:r>
-        <w:t>/* Essa é a estrutura de um comentário no CSS */</w:t>
-      </w:r>
-    </w:p>
-    <w:p>
-      <w:pPr>
-        <w:ind w:left="708"/>
-      </w:pPr>
+        </w:rPr>
+      </w:pPr>
+      <w:r>
+        <w:rPr>
+          <w:b/>
+          <w:bCs/>
+        </w:rPr>
+        <w:t>Float</w:t>
+      </w:r>
     </w:p>
     <w:p>
       <w:pPr>
         <w:pStyle w:val="PargrafodaLista"/>
         <w:numPr>
           <w:ilvl w:val="0"/>
-          <w:numId w:val="18"/>
+          <w:numId w:val="14"/>
         </w:numPr>
-        <w:rPr>
-          <w:b/>
-          <w:bCs/>
-          <w:sz w:val="32"/>
-          <w:szCs w:val="32"/>
-        </w:rPr>
-      </w:pPr>
-      <w:r>
-        <w:rPr>
-          <w:b/>
-          <w:bCs/>
-          <w:sz w:val="32"/>
-          <w:szCs w:val="32"/>
-        </w:rPr>
-        <w:t>Box Model</w:t>
-      </w:r>
-    </w:p>
-    <w:p>
-      <w:pPr>
-        <w:ind w:left="708"/>
-      </w:pPr>
-      <w:r>
-        <w:lastRenderedPageBreak/>
-        <w:t>Nunca use propriedades do Box Model em elementos de linha.</w:t>
-      </w:r>
-    </w:p>
-    <w:p>
-      <w:pPr>
-        <w:ind w:left="708"/>
-        <w:jc w:val="center"/>
-      </w:pPr>
-      <w:r>
-        <w:rPr>
-          <w:noProof/>
-        </w:rPr>
+      </w:pPr>
+      <w:r>
         <w:drawing>
-          <wp:inline distT="0" distB="0" distL="0" distR="0" wp14:anchorId="51ADFCC9" wp14:editId="256F34F8">
-            <wp:extent cx="2796004" cy="2814238"/>
-            <wp:effectExtent l="0" t="0" r="0" b="0"/>
-            <wp:docPr id="863025780" name="Imagem 863025780"/>
+          <wp:anchor distT="0" distB="0" distL="114300" distR="114300" simplePos="0" relativeHeight="251664384" behindDoc="1" locked="0" layoutInCell="1" allowOverlap="1" wp14:anchorId="60463584" wp14:editId="63678FCC">
+            <wp:simplePos x="0" y="0"/>
+            <wp:positionH relativeFrom="margin">
+              <wp:align>right</wp:align>
+            </wp:positionH>
+            <wp:positionV relativeFrom="paragraph">
+              <wp:posOffset>6350</wp:posOffset>
+            </wp:positionV>
+            <wp:extent cx="3359150" cy="1822114"/>
+            <wp:effectExtent l="0" t="0" r="0" b="6985"/>
+            <wp:wrapTight wrapText="bothSides">
+              <wp:wrapPolygon edited="0">
+                <wp:start x="0" y="0"/>
+                <wp:lineTo x="0" y="21457"/>
+                <wp:lineTo x="21437" y="21457"/>
+                <wp:lineTo x="21437" y="0"/>
+                <wp:lineTo x="0" y="0"/>
+              </wp:wrapPolygon>
+            </wp:wrapTight>
+            <wp:docPr id="667988906" name="Imagem 1" descr="Interface gráfica do usuário&#10;&#10;Descrição gerada automaticamente com confiança média"/>
             <wp:cNvGraphicFramePr>
               <a:graphicFrameLocks xmlns:a="http://schemas.openxmlformats.org/drawingml/2006/main" noChangeAspect="1"/>
             </wp:cNvGraphicFramePr>
@@ -1535,11 +1581,11 @@
               <a:graphicData uri="http://schemas.openxmlformats.org/drawingml/2006/picture">
                 <pic:pic xmlns:pic="http://schemas.openxmlformats.org/drawingml/2006/picture">
                   <pic:nvPicPr>
-                    <pic:cNvPr id="0" name=""/>
+                    <pic:cNvPr id="667988906" name="Imagem 1" descr="Interface gráfica do usuário&#10;&#10;Descrição gerada automaticamente com confiança média"/>
                     <pic:cNvPicPr/>
                   </pic:nvPicPr>
                   <pic:blipFill>
-                    <a:blip r:embed="rId17">
+                    <a:blip r:embed="rId17" cstate="print">
                       <a:extLst>
                         <a:ext uri="{28A0092B-C50C-407E-A947-70E740481C1C}">
                           <a14:useLocalDpi xmlns:a14="http://schemas.microsoft.com/office/drawing/2010/main" val="0"/>
@@ -1553,7 +1599,132 @@
                   <pic:spPr>
                     <a:xfrm>
                       <a:off x="0" y="0"/>
-                      <a:ext cx="2796004" cy="2814238"/>
+                      <a:ext cx="3359150" cy="1822114"/>
+                    </a:xfrm>
+                    <a:prstGeom prst="rect">
+                      <a:avLst/>
+                    </a:prstGeom>
+                  </pic:spPr>
+                </pic:pic>
+              </a:graphicData>
+            </a:graphic>
+          </wp:anchor>
+        </w:drawing>
+      </w:r>
+      <w:r>
+        <w:t>Valores: r</w:t>
+      </w:r>
+      <w:r>
+        <w:t>ight, left ou none</w:t>
+      </w:r>
+      <w:r>
+        <w:t xml:space="preserve"> (padrão)</w:t>
+      </w:r>
+    </w:p>
+    <w:p>
+      <w:pPr>
+        <w:pStyle w:val="PargrafodaLista"/>
+        <w:numPr>
+          <w:ilvl w:val="0"/>
+          <w:numId w:val="14"/>
+        </w:numPr>
+      </w:pPr>
+      <w:r>
+        <w:t xml:space="preserve">É usada para posicionar elementos na tela. </w:t>
+      </w:r>
+    </w:p>
+    <w:p>
+      <w:pPr>
+        <w:pStyle w:val="PargrafodaLista"/>
+        <w:numPr>
+          <w:ilvl w:val="0"/>
+          <w:numId w:val="14"/>
+        </w:numPr>
+      </w:pPr>
+      <w:r>
+        <w:t xml:space="preserve">Quando um elemento é definido como float, ele é retirado do seu fluxo normal e colocado ao longo do lado direito ou esquerdo do seu container, permitindo que os outros elementos possam organizar em torno dele. </w:t>
+      </w:r>
+    </w:p>
+    <w:p>
+      <w:pPr>
+        <w:pStyle w:val="PargrafodaLista"/>
+        <w:numPr>
+          <w:ilvl w:val="0"/>
+          <w:numId w:val="14"/>
+        </w:numPr>
+      </w:pPr>
+      <w:r>
+        <w:t>A propriedade float pode ser usada em elementos em bloco ou em linha.</w:t>
+      </w:r>
+    </w:p>
+    <w:p>
+      <w:pPr>
+        <w:pStyle w:val="PargrafodaLista"/>
+        <w:numPr>
+          <w:ilvl w:val="0"/>
+          <w:numId w:val="14"/>
+        </w:numPr>
+      </w:pPr>
+      <w:r>
+        <w:t xml:space="preserve">Não é mais tão usada no dia a dia para estruturar layouts </w:t>
+      </w:r>
+    </w:p>
+    <w:p>
+      <w:pPr>
+        <w:pStyle w:val="PargrafodaLista"/>
+        <w:numPr>
+          <w:ilvl w:val="0"/>
+          <w:numId w:val="14"/>
+        </w:numPr>
+        <w:rPr>
+          <w:b/>
+          <w:bCs/>
+        </w:rPr>
+      </w:pPr>
+      <w:r>
+        <w:rPr>
+          <w:b/>
+          <w:bCs/>
+        </w:rPr>
+        <w:t>Elementos abaixo da div2 tentam se encaixar no conteúdo del</w:t>
+      </w:r>
+      <w:r>
+        <w:rPr>
+          <w:b/>
+          <w:bCs/>
+        </w:rPr>
+        <w:t>e:</w:t>
+      </w:r>
+      <w:r>
+        <w:rPr>
+          <w:b/>
+          <w:bCs/>
+        </w:rPr>
+        <w:drawing>
+          <wp:inline distT="0" distB="0" distL="0" distR="0" wp14:anchorId="1DA175AF" wp14:editId="562C8520">
+            <wp:extent cx="3340100" cy="1767744"/>
+            <wp:effectExtent l="0" t="0" r="0" b="4445"/>
+            <wp:docPr id="724628522" name="Imagem 1" descr="Interface gráfica do usuário&#10;&#10;Descrição gerada automaticamente"/>
+            <wp:cNvGraphicFramePr>
+              <a:graphicFrameLocks xmlns:a="http://schemas.openxmlformats.org/drawingml/2006/main" noChangeAspect="1"/>
+            </wp:cNvGraphicFramePr>
+            <a:graphic xmlns:a="http://schemas.openxmlformats.org/drawingml/2006/main">
+              <a:graphicData uri="http://schemas.openxmlformats.org/drawingml/2006/picture">
+                <pic:pic xmlns:pic="http://schemas.openxmlformats.org/drawingml/2006/picture">
+                  <pic:nvPicPr>
+                    <pic:cNvPr id="724628522" name="Imagem 1" descr="Interface gráfica do usuário&#10;&#10;Descrição gerada automaticamente"/>
+                    <pic:cNvPicPr/>
+                  </pic:nvPicPr>
+                  <pic:blipFill>
+                    <a:blip r:embed="rId18"/>
+                    <a:stretch>
+                      <a:fillRect/>
+                    </a:stretch>
+                  </pic:blipFill>
+                  <pic:spPr>
+                    <a:xfrm>
+                      <a:off x="0" y="0"/>
+                      <a:ext cx="3361276" cy="1778951"/>
                     </a:xfrm>
                     <a:prstGeom prst="rect">
                       <a:avLst/>
@@ -1571,6 +1742,1335 @@
         <w:pStyle w:val="PargrafodaLista"/>
         <w:numPr>
           <w:ilvl w:val="0"/>
+          <w:numId w:val="14"/>
+        </w:numPr>
+        <w:rPr>
+          <w:b/>
+          <w:bCs/>
+        </w:rPr>
+      </w:pPr>
+      <w:r>
+        <w:rPr>
+          <w:b/>
+          <w:bCs/>
+        </w:rPr>
+        <w:lastRenderedPageBreak/>
+        <w:t>#div3 não faz mais parte de “container”</w:t>
+      </w:r>
+      <w:r>
+        <w:rPr>
+          <w:b/>
+          <w:bCs/>
+        </w:rPr>
+        <w:t>:</w:t>
+      </w:r>
+    </w:p>
+    <w:p>
+      <w:pPr>
+        <w:ind w:left="360"/>
+      </w:pPr>
+      <w:r>
+        <w:drawing>
+          <wp:inline distT="0" distB="0" distL="0" distR="0" wp14:anchorId="40828739" wp14:editId="4D03CC83">
+            <wp:extent cx="3429000" cy="1842147"/>
+            <wp:effectExtent l="0" t="0" r="0" b="5715"/>
+            <wp:docPr id="1516124753" name="Imagem 1" descr="Interface gráfica do usuário&#10;&#10;Descrição gerada automaticamente"/>
+            <wp:cNvGraphicFramePr>
+              <a:graphicFrameLocks xmlns:a="http://schemas.openxmlformats.org/drawingml/2006/main" noChangeAspect="1"/>
+            </wp:cNvGraphicFramePr>
+            <a:graphic xmlns:a="http://schemas.openxmlformats.org/drawingml/2006/main">
+              <a:graphicData uri="http://schemas.openxmlformats.org/drawingml/2006/picture">
+                <pic:pic xmlns:pic="http://schemas.openxmlformats.org/drawingml/2006/picture">
+                  <pic:nvPicPr>
+                    <pic:cNvPr id="1516124753" name="Imagem 1" descr="Interface gráfica do usuário&#10;&#10;Descrição gerada automaticamente"/>
+                    <pic:cNvPicPr/>
+                  </pic:nvPicPr>
+                  <pic:blipFill>
+                    <a:blip r:embed="rId19"/>
+                    <a:stretch>
+                      <a:fillRect/>
+                    </a:stretch>
+                  </pic:blipFill>
+                  <pic:spPr>
+                    <a:xfrm>
+                      <a:off x="0" y="0"/>
+                      <a:ext cx="3444286" cy="1850359"/>
+                    </a:xfrm>
+                    <a:prstGeom prst="rect">
+                      <a:avLst/>
+                    </a:prstGeom>
+                  </pic:spPr>
+                </pic:pic>
+              </a:graphicData>
+            </a:graphic>
+          </wp:inline>
+        </w:drawing>
+      </w:r>
+    </w:p>
+    <w:p>
+      <w:pPr>
+        <w:ind w:left="360"/>
+      </w:pPr>
+      <w:r>
+        <w:t xml:space="preserve">Outros exemplos: </w:t>
+      </w:r>
+    </w:p>
+    <w:p>
+      <w:pPr>
+        <w:ind w:left="360"/>
+      </w:pPr>
+      <w:r>
+        <w:drawing>
+          <wp:inline distT="0" distB="0" distL="0" distR="0" wp14:anchorId="0CABDA16" wp14:editId="24317752">
+            <wp:extent cx="3143250" cy="2996421"/>
+            <wp:effectExtent l="0" t="0" r="0" b="0"/>
+            <wp:docPr id="983331580" name="Imagem 1" descr="Texto&#10;&#10;Descrição gerada automaticamente"/>
+            <wp:cNvGraphicFramePr>
+              <a:graphicFrameLocks xmlns:a="http://schemas.openxmlformats.org/drawingml/2006/main" noChangeAspect="1"/>
+            </wp:cNvGraphicFramePr>
+            <a:graphic xmlns:a="http://schemas.openxmlformats.org/drawingml/2006/main">
+              <a:graphicData uri="http://schemas.openxmlformats.org/drawingml/2006/picture">
+                <pic:pic xmlns:pic="http://schemas.openxmlformats.org/drawingml/2006/picture">
+                  <pic:nvPicPr>
+                    <pic:cNvPr id="983331580" name="Imagem 1" descr="Texto&#10;&#10;Descrição gerada automaticamente"/>
+                    <pic:cNvPicPr/>
+                  </pic:nvPicPr>
+                  <pic:blipFill>
+                    <a:blip r:embed="rId20"/>
+                    <a:stretch>
+                      <a:fillRect/>
+                    </a:stretch>
+                  </pic:blipFill>
+                  <pic:spPr>
+                    <a:xfrm>
+                      <a:off x="0" y="0"/>
+                      <a:ext cx="3151755" cy="3004528"/>
+                    </a:xfrm>
+                    <a:prstGeom prst="rect">
+                      <a:avLst/>
+                    </a:prstGeom>
+                  </pic:spPr>
+                </pic:pic>
+              </a:graphicData>
+            </a:graphic>
+          </wp:inline>
+        </w:drawing>
+      </w:r>
+      <w:r>
+        <w:drawing>
+          <wp:inline distT="0" distB="0" distL="0" distR="0" wp14:anchorId="22C492AB" wp14:editId="6A3B7AE4">
+            <wp:extent cx="3362960" cy="1695450"/>
+            <wp:effectExtent l="0" t="0" r="8890" b="0"/>
+            <wp:docPr id="211647259" name="Imagem 1" descr="Texto&#10;&#10;Descrição gerada automaticamente"/>
+            <wp:cNvGraphicFramePr>
+              <a:graphicFrameLocks xmlns:a="http://schemas.openxmlformats.org/drawingml/2006/main" noChangeAspect="1"/>
+            </wp:cNvGraphicFramePr>
+            <a:graphic xmlns:a="http://schemas.openxmlformats.org/drawingml/2006/main">
+              <a:graphicData uri="http://schemas.openxmlformats.org/drawingml/2006/picture">
+                <pic:pic xmlns:pic="http://schemas.openxmlformats.org/drawingml/2006/picture">
+                  <pic:nvPicPr>
+                    <pic:cNvPr id="211647259" name="Imagem 1" descr="Texto&#10;&#10;Descrição gerada automaticamente"/>
+                    <pic:cNvPicPr/>
+                  </pic:nvPicPr>
+                  <pic:blipFill rotWithShape="1">
+                    <a:blip r:embed="rId21"/>
+                    <a:srcRect b="40926"/>
+                    <a:stretch/>
+                  </pic:blipFill>
+                  <pic:spPr bwMode="auto">
+                    <a:xfrm>
+                      <a:off x="0" y="0"/>
+                      <a:ext cx="3371248" cy="1699628"/>
+                    </a:xfrm>
+                    <a:prstGeom prst="rect">
+                      <a:avLst/>
+                    </a:prstGeom>
+                    <a:ln>
+                      <a:noFill/>
+                    </a:ln>
+                    <a:extLst>
+                      <a:ext uri="{53640926-AAD7-44D8-BBD7-CCE9431645EC}">
+                        <a14:shadowObscured xmlns:a14="http://schemas.microsoft.com/office/drawing/2010/main"/>
+                      </a:ext>
+                    </a:extLst>
+                  </pic:spPr>
+                </pic:pic>
+              </a:graphicData>
+            </a:graphic>
+          </wp:inline>
+        </w:drawing>
+      </w:r>
+    </w:p>
+    <w:p>
+      <w:pPr>
+        <w:ind w:left="360"/>
+      </w:pPr>
+    </w:p>
+    <w:p>
+      <w:pPr>
+        <w:ind w:left="360"/>
+      </w:pPr>
+    </w:p>
+    <w:p>
+      <w:pPr>
+        <w:pStyle w:val="PargrafodaLista"/>
+        <w:numPr>
+          <w:ilvl w:val="0"/>
+          <w:numId w:val="15"/>
+        </w:numPr>
+        <w:rPr>
+          <w:b/>
+          <w:bCs/>
+        </w:rPr>
+      </w:pPr>
+      <w:r>
+        <w:lastRenderedPageBreak/>
+        <w:drawing>
+          <wp:anchor distT="0" distB="0" distL="114300" distR="114300" simplePos="0" relativeHeight="251659264" behindDoc="1" locked="0" layoutInCell="1" allowOverlap="1" wp14:anchorId="236E318B" wp14:editId="499CB243">
+            <wp:simplePos x="0" y="0"/>
+            <wp:positionH relativeFrom="margin">
+              <wp:align>right</wp:align>
+            </wp:positionH>
+            <wp:positionV relativeFrom="paragraph">
+              <wp:posOffset>6350</wp:posOffset>
+            </wp:positionV>
+            <wp:extent cx="4159250" cy="2255520"/>
+            <wp:effectExtent l="0" t="0" r="0" b="0"/>
+            <wp:wrapTight wrapText="bothSides">
+              <wp:wrapPolygon edited="0">
+                <wp:start x="0" y="0"/>
+                <wp:lineTo x="0" y="21345"/>
+                <wp:lineTo x="21468" y="21345"/>
+                <wp:lineTo x="21468" y="0"/>
+                <wp:lineTo x="0" y="0"/>
+              </wp:wrapPolygon>
+            </wp:wrapTight>
+            <wp:docPr id="752587403" name="Imagem 1" descr="Texto&#10;&#10;Descrição gerada automaticamente com confiança baixa"/>
+            <wp:cNvGraphicFramePr>
+              <a:graphicFrameLocks xmlns:a="http://schemas.openxmlformats.org/drawingml/2006/main" noChangeAspect="1"/>
+            </wp:cNvGraphicFramePr>
+            <a:graphic xmlns:a="http://schemas.openxmlformats.org/drawingml/2006/main">
+              <a:graphicData uri="http://schemas.openxmlformats.org/drawingml/2006/picture">
+                <pic:pic xmlns:pic="http://schemas.openxmlformats.org/drawingml/2006/picture">
+                  <pic:nvPicPr>
+                    <pic:cNvPr id="752587403" name="Imagem 1" descr="Texto&#10;&#10;Descrição gerada automaticamente com confiança baixa"/>
+                    <pic:cNvPicPr/>
+                  </pic:nvPicPr>
+                  <pic:blipFill>
+                    <a:blip r:embed="rId22" cstate="print">
+                      <a:extLst>
+                        <a:ext uri="{28A0092B-C50C-407E-A947-70E740481C1C}">
+                          <a14:useLocalDpi xmlns:a14="http://schemas.microsoft.com/office/drawing/2010/main" val="0"/>
+                        </a:ext>
+                      </a:extLst>
+                    </a:blip>
+                    <a:stretch>
+                      <a:fillRect/>
+                    </a:stretch>
+                  </pic:blipFill>
+                  <pic:spPr>
+                    <a:xfrm>
+                      <a:off x="0" y="0"/>
+                      <a:ext cx="4159250" cy="2255520"/>
+                    </a:xfrm>
+                    <a:prstGeom prst="rect">
+                      <a:avLst/>
+                    </a:prstGeom>
+                  </pic:spPr>
+                </pic:pic>
+              </a:graphicData>
+            </a:graphic>
+          </wp:anchor>
+        </w:drawing>
+      </w:r>
+      <w:r>
+        <w:rPr>
+          <w:b/>
+          <w:bCs/>
+        </w:rPr>
+        <w:t>Clear</w:t>
+      </w:r>
+    </w:p>
+    <w:p>
+      <w:pPr>
+        <w:pStyle w:val="PargrafodaLista"/>
+        <w:numPr>
+          <w:ilvl w:val="0"/>
+          <w:numId w:val="21"/>
+        </w:numPr>
+        <w:rPr>
+          <w:lang w:val="en-US"/>
+        </w:rPr>
+      </w:pPr>
+      <w:r>
+        <w:rPr>
+          <w:b/>
+          <w:bCs/>
+          <w:color w:val="E97132" w:themeColor="accent2"/>
+          <w:lang w:val="en-US"/>
+        </w:rPr>
+        <w:t>Valores</w:t>
+      </w:r>
+      <w:r>
+        <w:rPr>
+          <w:lang w:val="en-US"/>
+        </w:rPr>
+        <w:t xml:space="preserve">: right, left ou </w:t>
+      </w:r>
+      <w:r>
+        <w:rPr>
+          <w:lang w:val="en-US"/>
+        </w:rPr>
+        <w:t>both</w:t>
+      </w:r>
+      <w:r>
+        <w:rPr>
+          <w:lang w:val="en-US"/>
+        </w:rPr>
+        <w:t xml:space="preserve"> </w:t>
+      </w:r>
+    </w:p>
+    <w:p>
+      <w:pPr>
+        <w:pStyle w:val="PargrafodaLista"/>
+        <w:numPr>
+          <w:ilvl w:val="0"/>
+          <w:numId w:val="21"/>
+        </w:numPr>
+      </w:pPr>
+      <w:r>
+        <w:t>Limpa elementos que possuem a</w:t>
+      </w:r>
+      <w:r>
+        <w:t xml:space="preserve"> propriedade float nos valores right ou left</w:t>
+      </w:r>
+    </w:p>
+    <w:p/>
+    <w:p>
+      <w:pPr>
+        <w:pStyle w:val="PargrafodaLista"/>
+        <w:numPr>
+          <w:ilvl w:val="0"/>
+          <w:numId w:val="15"/>
+        </w:numPr>
+        <w:rPr>
+          <w:b/>
+          <w:bCs/>
+          <w:lang w:val="en-US"/>
+        </w:rPr>
+      </w:pPr>
+      <w:r>
+        <w:rPr>
+          <w:b/>
+          <w:bCs/>
+          <w:lang w:val="en-US"/>
+        </w:rPr>
+        <w:t>Fit, min e max-content</w:t>
+      </w:r>
+    </w:p>
+    <w:p>
+      <w:pPr>
+        <w:pStyle w:val="PargrafodaLista"/>
+        <w:numPr>
+          <w:ilvl w:val="0"/>
+          <w:numId w:val="21"/>
+        </w:numPr>
+      </w:pPr>
+      <w:r>
+        <w:rPr>
+          <w:b/>
+          <w:bCs/>
+          <w:color w:val="E97132" w:themeColor="accent2"/>
+        </w:rPr>
+        <w:t>min-content</w:t>
+      </w:r>
+      <w:r>
+        <w:t xml:space="preserve">: </w:t>
+      </w:r>
+      <w:r>
+        <w:t>é o menor tamanho que uma caixa pode ter sem acontecer overflow em seu conteúdo.</w:t>
+      </w:r>
+      <w:r>
+        <w:t xml:space="preserve"> </w:t>
+      </w:r>
+      <w:r>
+        <w:t>A</w:t>
+      </w:r>
+      <w:r>
+        <w:t xml:space="preserve"> palavra mais longa dentro do conteúdo define o tamanho da caixa;</w:t>
+      </w:r>
+    </w:p>
+    <w:p>
+      <w:pPr>
+        <w:pStyle w:val="PargrafodaLista"/>
+        <w:numPr>
+          <w:ilvl w:val="0"/>
+          <w:numId w:val="21"/>
+        </w:numPr>
+        <w:rPr>
+          <w:b/>
+          <w:bCs/>
+        </w:rPr>
+      </w:pPr>
+      <w:r>
+        <w:rPr>
+          <w:b/>
+          <w:bCs/>
+          <w:color w:val="E97132" w:themeColor="accent2"/>
+        </w:rPr>
+        <w:t>max-content</w:t>
+      </w:r>
+      <w:r>
+        <w:t>:</w:t>
+      </w:r>
+      <w:r>
+        <w:rPr>
+          <w:b/>
+          <w:bCs/>
+        </w:rPr>
+        <w:t xml:space="preserve"> </w:t>
+      </w:r>
+      <w:r>
+        <w:t>representa o tamanho que uma caixa precisa para conter todo o seu conteúdo sem “quebrar” (wrap) ou “estourar” (overflow).</w:t>
+      </w:r>
+    </w:p>
+    <w:p>
+      <w:pPr>
+        <w:pStyle w:val="PargrafodaLista"/>
+      </w:pPr>
+      <w:r>
+        <w:rPr>
+          <w:noProof/>
+        </w:rPr>
+        <w:drawing>
+          <wp:inline distT="0" distB="0" distL="0" distR="0" wp14:anchorId="454F314B" wp14:editId="4B52E40E">
+            <wp:extent cx="3409950" cy="1650365"/>
+            <wp:effectExtent l="0" t="0" r="0" b="6985"/>
+            <wp:docPr id="1240803189" name="Imagem 1" descr="Exemplo de aplicação de max-content em largura de conteúdo."/>
+            <wp:cNvGraphicFramePr>
+              <a:graphicFrameLocks xmlns:a="http://schemas.openxmlformats.org/drawingml/2006/main" noChangeAspect="1"/>
+            </wp:cNvGraphicFramePr>
+            <a:graphic xmlns:a="http://schemas.openxmlformats.org/drawingml/2006/main">
+              <a:graphicData uri="http://schemas.openxmlformats.org/drawingml/2006/picture">
+                <pic:pic xmlns:pic="http://schemas.openxmlformats.org/drawingml/2006/picture">
+                  <pic:nvPicPr>
+                    <pic:cNvPr id="0" name="Picture 1" descr="Exemplo de aplicação de max-content em largura de conteúdo."/>
+                    <pic:cNvPicPr>
+                      <a:picLocks noChangeAspect="1" noChangeArrowheads="1"/>
+                    </pic:cNvPicPr>
+                  </pic:nvPicPr>
+                  <pic:blipFill>
+                    <a:blip r:embed="rId23">
+                      <a:extLst>
+                        <a:ext uri="{28A0092B-C50C-407E-A947-70E740481C1C}">
+                          <a14:useLocalDpi xmlns:a14="http://schemas.microsoft.com/office/drawing/2010/main" val="0"/>
+                        </a:ext>
+                      </a:extLst>
+                    </a:blip>
+                    <a:srcRect/>
+                    <a:stretch>
+                      <a:fillRect/>
+                    </a:stretch>
+                  </pic:blipFill>
+                  <pic:spPr bwMode="auto">
+                    <a:xfrm>
+                      <a:off x="0" y="0"/>
+                      <a:ext cx="3409950" cy="1650365"/>
+                    </a:xfrm>
+                    <a:prstGeom prst="rect">
+                      <a:avLst/>
+                    </a:prstGeom>
+                    <a:noFill/>
+                    <a:ln>
+                      <a:noFill/>
+                    </a:ln>
+                  </pic:spPr>
+                </pic:pic>
+              </a:graphicData>
+            </a:graphic>
+          </wp:inline>
+        </w:drawing>
+      </w:r>
+      <w:r>
+        <w:t xml:space="preserve"> </w:t>
+      </w:r>
+      <w:r>
+        <w:rPr>
+          <w:noProof/>
+        </w:rPr>
+        <w:drawing>
+          <wp:inline distT="0" distB="0" distL="0" distR="0" wp14:anchorId="62422391" wp14:editId="01D50BBC">
+            <wp:extent cx="3397750" cy="1352550"/>
+            <wp:effectExtent l="0" t="0" r="0" b="0"/>
+            <wp:docPr id="1822419935" name="Imagem 2" descr="Em alguns casos, max-content pode causar overflow."/>
+            <wp:cNvGraphicFramePr>
+              <a:graphicFrameLocks xmlns:a="http://schemas.openxmlformats.org/drawingml/2006/main" noChangeAspect="1"/>
+            </wp:cNvGraphicFramePr>
+            <a:graphic xmlns:a="http://schemas.openxmlformats.org/drawingml/2006/main">
+              <a:graphicData uri="http://schemas.openxmlformats.org/drawingml/2006/picture">
+                <pic:pic xmlns:pic="http://schemas.openxmlformats.org/drawingml/2006/picture">
+                  <pic:nvPicPr>
+                    <pic:cNvPr id="0" name="Picture 3" descr="Em alguns casos, max-content pode causar overflow."/>
+                    <pic:cNvPicPr>
+                      <a:picLocks noChangeAspect="1" noChangeArrowheads="1"/>
+                    </pic:cNvPicPr>
+                  </pic:nvPicPr>
+                  <pic:blipFill>
+                    <a:blip r:embed="rId24">
+                      <a:extLst>
+                        <a:ext uri="{28A0092B-C50C-407E-A947-70E740481C1C}">
+                          <a14:useLocalDpi xmlns:a14="http://schemas.microsoft.com/office/drawing/2010/main" val="0"/>
+                        </a:ext>
+                      </a:extLst>
+                    </a:blip>
+                    <a:srcRect/>
+                    <a:stretch>
+                      <a:fillRect/>
+                    </a:stretch>
+                  </pic:blipFill>
+                  <pic:spPr bwMode="auto">
+                    <a:xfrm>
+                      <a:off x="0" y="0"/>
+                      <a:ext cx="3397750" cy="1352550"/>
+                    </a:xfrm>
+                    <a:prstGeom prst="rect">
+                      <a:avLst/>
+                    </a:prstGeom>
+                    <a:noFill/>
+                    <a:ln>
+                      <a:noFill/>
+                    </a:ln>
+                  </pic:spPr>
+                </pic:pic>
+              </a:graphicData>
+            </a:graphic>
+          </wp:inline>
+        </w:drawing>
+      </w:r>
+    </w:p>
+    <w:p>
+      <w:pPr>
+        <w:pStyle w:val="PargrafodaLista"/>
+        <w:numPr>
+          <w:ilvl w:val="0"/>
+          <w:numId w:val="21"/>
+        </w:numPr>
+        <w:rPr>
+          <w:b/>
+          <w:bCs/>
+        </w:rPr>
+      </w:pPr>
+      <w:r>
+        <w:rPr>
+          <w:b/>
+          <w:bCs/>
+          <w:color w:val="E97132" w:themeColor="accent2"/>
+        </w:rPr>
+        <w:t>fit-content</w:t>
+      </w:r>
+      <w:r>
+        <w:t>: a caixa usa o</w:t>
+      </w:r>
+      <w:r>
+        <w:t xml:space="preserve"> espaço disponível, mas nunca se expande além de max-content e nunca diminui além de min-content.</w:t>
+      </w:r>
+    </w:p>
+    <w:p>
+      <w:pPr>
+        <w:ind w:left="372" w:firstLine="348"/>
+        <w:rPr>
+          <w:b/>
+          <w:bCs/>
+        </w:rPr>
+      </w:pPr>
+      <w:r>
+        <w:rPr>
+          <w:noProof/>
+        </w:rPr>
+        <w:drawing>
+          <wp:inline distT="0" distB="0" distL="0" distR="0" wp14:anchorId="7F9B28D5" wp14:editId="15DFD200">
+            <wp:extent cx="3086100" cy="1063211"/>
+            <wp:effectExtent l="0" t="0" r="0" b="3810"/>
+            <wp:docPr id="54297902" name="Imagem 3" descr="Texto&#10;&#10;Descrição gerada automaticamente"/>
+            <wp:cNvGraphicFramePr>
+              <a:graphicFrameLocks xmlns:a="http://schemas.openxmlformats.org/drawingml/2006/main" noChangeAspect="1"/>
+            </wp:cNvGraphicFramePr>
+            <a:graphic xmlns:a="http://schemas.openxmlformats.org/drawingml/2006/main">
+              <a:graphicData uri="http://schemas.openxmlformats.org/drawingml/2006/picture">
+                <pic:pic xmlns:pic="http://schemas.openxmlformats.org/drawingml/2006/picture">
+                  <pic:nvPicPr>
+                    <pic:cNvPr id="54297902" name="Imagem 3" descr="Texto&#10;&#10;Descrição gerada automaticamente"/>
+                    <pic:cNvPicPr>
+                      <a:picLocks noChangeAspect="1" noChangeArrowheads="1"/>
+                    </pic:cNvPicPr>
+                  </pic:nvPicPr>
+                  <pic:blipFill>
+                    <a:blip r:embed="rId25">
+                      <a:extLst>
+                        <a:ext uri="{28A0092B-C50C-407E-A947-70E740481C1C}">
+                          <a14:useLocalDpi xmlns:a14="http://schemas.microsoft.com/office/drawing/2010/main" val="0"/>
+                        </a:ext>
+                      </a:extLst>
+                    </a:blip>
+                    <a:srcRect/>
+                    <a:stretch>
+                      <a:fillRect/>
+                    </a:stretch>
+                  </pic:blipFill>
+                  <pic:spPr bwMode="auto">
+                    <a:xfrm>
+                      <a:off x="0" y="0"/>
+                      <a:ext cx="3091031" cy="1064910"/>
+                    </a:xfrm>
+                    <a:prstGeom prst="rect">
+                      <a:avLst/>
+                    </a:prstGeom>
+                    <a:noFill/>
+                    <a:ln>
+                      <a:noFill/>
+                    </a:ln>
+                  </pic:spPr>
+                </pic:pic>
+              </a:graphicData>
+            </a:graphic>
+          </wp:inline>
+        </w:drawing>
+      </w:r>
+    </w:p>
+    <w:p>
+      <w:pPr>
+        <w:pStyle w:val="PargrafodaLista"/>
+        <w:numPr>
+          <w:ilvl w:val="0"/>
+          <w:numId w:val="15"/>
+        </w:numPr>
+      </w:pPr>
+      <w:r>
+        <w:rPr>
+          <w:b/>
+          <w:bCs/>
+          <w:lang w:val="en-US"/>
+        </w:rPr>
+        <w:lastRenderedPageBreak/>
+        <w:t>Overflow</w:t>
+      </w:r>
+    </w:p>
+    <w:p>
+      <w:pPr>
+        <w:pStyle w:val="PargrafodaLista"/>
+        <w:numPr>
+          <w:ilvl w:val="0"/>
+          <w:numId w:val="21"/>
+        </w:numPr>
+      </w:pPr>
+      <w:r>
+        <w:drawing>
+          <wp:anchor distT="0" distB="0" distL="114300" distR="114300" simplePos="0" relativeHeight="251658240" behindDoc="1" locked="0" layoutInCell="1" allowOverlap="1" wp14:anchorId="5F02ED9B" wp14:editId="18C8428B">
+            <wp:simplePos x="0" y="0"/>
+            <wp:positionH relativeFrom="margin">
+              <wp:align>right</wp:align>
+            </wp:positionH>
+            <wp:positionV relativeFrom="paragraph">
+              <wp:posOffset>5715</wp:posOffset>
+            </wp:positionV>
+            <wp:extent cx="1600835" cy="3117850"/>
+            <wp:effectExtent l="0" t="0" r="0" b="6350"/>
+            <wp:wrapTight wrapText="bothSides">
+              <wp:wrapPolygon edited="0">
+                <wp:start x="0" y="0"/>
+                <wp:lineTo x="0" y="21512"/>
+                <wp:lineTo x="21334" y="21512"/>
+                <wp:lineTo x="21334" y="0"/>
+                <wp:lineTo x="0" y="0"/>
+              </wp:wrapPolygon>
+            </wp:wrapTight>
+            <wp:docPr id="302422376" name="Imagem 1" descr="Texto&#10;&#10;Descrição gerada automaticamente"/>
+            <wp:cNvGraphicFramePr>
+              <a:graphicFrameLocks xmlns:a="http://schemas.openxmlformats.org/drawingml/2006/main" noChangeAspect="1"/>
+            </wp:cNvGraphicFramePr>
+            <a:graphic xmlns:a="http://schemas.openxmlformats.org/drawingml/2006/main">
+              <a:graphicData uri="http://schemas.openxmlformats.org/drawingml/2006/picture">
+                <pic:pic xmlns:pic="http://schemas.openxmlformats.org/drawingml/2006/picture">
+                  <pic:nvPicPr>
+                    <pic:cNvPr id="302422376" name="Imagem 1" descr="Texto&#10;&#10;Descrição gerada automaticamente"/>
+                    <pic:cNvPicPr/>
+                  </pic:nvPicPr>
+                  <pic:blipFill>
+                    <a:blip r:embed="rId26">
+                      <a:extLst>
+                        <a:ext uri="{28A0092B-C50C-407E-A947-70E740481C1C}">
+                          <a14:useLocalDpi xmlns:a14="http://schemas.microsoft.com/office/drawing/2010/main" val="0"/>
+                        </a:ext>
+                      </a:extLst>
+                    </a:blip>
+                    <a:stretch>
+                      <a:fillRect/>
+                    </a:stretch>
+                  </pic:blipFill>
+                  <pic:spPr>
+                    <a:xfrm>
+                      <a:off x="0" y="0"/>
+                      <a:ext cx="1600835" cy="3117850"/>
+                    </a:xfrm>
+                    <a:prstGeom prst="rect">
+                      <a:avLst/>
+                    </a:prstGeom>
+                  </pic:spPr>
+                </pic:pic>
+              </a:graphicData>
+            </a:graphic>
+          </wp:anchor>
+        </w:drawing>
+      </w:r>
+      <w:r>
+        <w:t>É uma propriedade do CSS utilizada para tratar conteúdos que ultrapassam os limites de um elemento.</w:t>
+      </w:r>
+      <w:r>
+        <w:t xml:space="preserve"> </w:t>
+      </w:r>
+    </w:p>
+    <w:p>
+      <w:pPr>
+        <w:pStyle w:val="PargrafodaLista"/>
+        <w:numPr>
+          <w:ilvl w:val="0"/>
+          <w:numId w:val="21"/>
+        </w:numPr>
+      </w:pPr>
+      <w:r>
+        <w:rPr>
+          <w:b/>
+          <w:bCs/>
+          <w:color w:val="E97132" w:themeColor="accent2"/>
+        </w:rPr>
+        <w:t>o</w:t>
+      </w:r>
+      <w:r>
+        <w:rPr>
+          <w:b/>
+          <w:bCs/>
+          <w:color w:val="E97132" w:themeColor="accent2"/>
+        </w:rPr>
+        <w:t>verflow</w:t>
+      </w:r>
+      <w:r>
+        <w:rPr>
+          <w:b/>
+          <w:bCs/>
+          <w:color w:val="E97132" w:themeColor="accent2"/>
+        </w:rPr>
+        <w:t xml:space="preserve">: </w:t>
+      </w:r>
+      <w:r>
+        <w:rPr>
+          <w:b/>
+          <w:bCs/>
+          <w:color w:val="E97132" w:themeColor="accent2"/>
+        </w:rPr>
+        <w:t>hiden</w:t>
+      </w:r>
+      <w:r>
+        <w:t>:</w:t>
+      </w:r>
+      <w:r>
+        <w:rPr>
+          <w:color w:val="E97132" w:themeColor="accent2"/>
+        </w:rPr>
+        <w:t xml:space="preserve"> </w:t>
+      </w:r>
+      <w:r>
+        <w:t>todos os conte</w:t>
+      </w:r>
+      <w:r>
+        <w:t>údos que ultrapassam os limites  de um elemento são escondidos na tela.</w:t>
+      </w:r>
+    </w:p>
+    <w:p>
+      <w:pPr>
+        <w:ind w:firstLine="360"/>
+      </w:pPr>
+      <w:r>
+        <w:drawing>
+          <wp:inline distT="0" distB="0" distL="0" distR="0" wp14:anchorId="30724510" wp14:editId="718F8013">
+            <wp:extent cx="3418584" cy="2520950"/>
+            <wp:effectExtent l="0" t="0" r="0" b="0"/>
+            <wp:docPr id="930017811" name="Imagem 1" descr="Texto&#10;&#10;Descrição gerada automaticamente"/>
+            <wp:cNvGraphicFramePr>
+              <a:graphicFrameLocks xmlns:a="http://schemas.openxmlformats.org/drawingml/2006/main" noChangeAspect="1"/>
+            </wp:cNvGraphicFramePr>
+            <a:graphic xmlns:a="http://schemas.openxmlformats.org/drawingml/2006/main">
+              <a:graphicData uri="http://schemas.openxmlformats.org/drawingml/2006/picture">
+                <pic:pic xmlns:pic="http://schemas.openxmlformats.org/drawingml/2006/picture">
+                  <pic:nvPicPr>
+                    <pic:cNvPr id="930017811" name="Imagem 1" descr="Texto&#10;&#10;Descrição gerada automaticamente"/>
+                    <pic:cNvPicPr/>
+                  </pic:nvPicPr>
+                  <pic:blipFill>
+                    <a:blip r:embed="rId27"/>
+                    <a:stretch>
+                      <a:fillRect/>
+                    </a:stretch>
+                  </pic:blipFill>
+                  <pic:spPr>
+                    <a:xfrm>
+                      <a:off x="0" y="0"/>
+                      <a:ext cx="3423668" cy="2524699"/>
+                    </a:xfrm>
+                    <a:prstGeom prst="rect">
+                      <a:avLst/>
+                    </a:prstGeom>
+                  </pic:spPr>
+                </pic:pic>
+              </a:graphicData>
+            </a:graphic>
+          </wp:inline>
+        </w:drawing>
+      </w:r>
+    </w:p>
+    <w:p>
+      <w:pPr>
+        <w:pStyle w:val="PargrafodaLista"/>
+        <w:numPr>
+          <w:ilvl w:val="0"/>
+          <w:numId w:val="21"/>
+        </w:numPr>
+      </w:pPr>
+      <w:r>
+        <w:rPr>
+          <w:b/>
+          <w:bCs/>
+          <w:color w:val="E97132" w:themeColor="accent2"/>
+        </w:rPr>
+        <w:t xml:space="preserve">overflow: </w:t>
+      </w:r>
+      <w:r>
+        <w:rPr>
+          <w:b/>
+          <w:bCs/>
+          <w:color w:val="E97132" w:themeColor="accent2"/>
+        </w:rPr>
+        <w:t>scroll</w:t>
+      </w:r>
+      <w:r>
+        <w:t>:</w:t>
+      </w:r>
+      <w:r>
+        <w:t xml:space="preserve"> similar o overflow-hidden, porém permite que o resto do con</w:t>
+      </w:r>
+      <w:r>
+        <w:t>teúdo seja exibido através do uso de uma barra de rolagem</w:t>
+      </w:r>
+      <w:r>
+        <w:t>. Coloca barras de rolagem vertical e horizontal, mesmo que uma delas não seja usada</w:t>
+      </w:r>
+    </w:p>
+    <w:p>
+      <w:pPr>
+        <w:ind w:left="360"/>
+      </w:pPr>
+      <w:r>
+        <w:drawing>
+          <wp:inline distT="0" distB="0" distL="0" distR="0" wp14:anchorId="5936919B" wp14:editId="0B4E86F3">
+            <wp:extent cx="3479800" cy="1855559"/>
+            <wp:effectExtent l="0" t="0" r="6350" b="0"/>
+            <wp:docPr id="1916461344" name="Imagem 1" descr="Texto&#10;&#10;Descrição gerada automaticamente"/>
+            <wp:cNvGraphicFramePr>
+              <a:graphicFrameLocks xmlns:a="http://schemas.openxmlformats.org/drawingml/2006/main" noChangeAspect="1"/>
+            </wp:cNvGraphicFramePr>
+            <a:graphic xmlns:a="http://schemas.openxmlformats.org/drawingml/2006/main">
+              <a:graphicData uri="http://schemas.openxmlformats.org/drawingml/2006/picture">
+                <pic:pic xmlns:pic="http://schemas.openxmlformats.org/drawingml/2006/picture">
+                  <pic:nvPicPr>
+                    <pic:cNvPr id="1916461344" name="Imagem 1" descr="Texto&#10;&#10;Descrição gerada automaticamente"/>
+                    <pic:cNvPicPr/>
+                  </pic:nvPicPr>
+                  <pic:blipFill>
+                    <a:blip r:embed="rId28"/>
+                    <a:stretch>
+                      <a:fillRect/>
+                    </a:stretch>
+                  </pic:blipFill>
+                  <pic:spPr>
+                    <a:xfrm>
+                      <a:off x="0" y="0"/>
+                      <a:ext cx="3490289" cy="1861152"/>
+                    </a:xfrm>
+                    <a:prstGeom prst="rect">
+                      <a:avLst/>
+                    </a:prstGeom>
+                  </pic:spPr>
+                </pic:pic>
+              </a:graphicData>
+            </a:graphic>
+          </wp:inline>
+        </w:drawing>
+      </w:r>
+    </w:p>
+    <w:p>
+      <w:pPr>
+        <w:pStyle w:val="PargrafodaLista"/>
+        <w:numPr>
+          <w:ilvl w:val="0"/>
+          <w:numId w:val="21"/>
+        </w:numPr>
+        <w:rPr>
+          <w:b/>
+          <w:bCs/>
+          <w:color w:val="E97132" w:themeColor="accent2"/>
+        </w:rPr>
+      </w:pPr>
+      <w:r>
+        <w:drawing>
+          <wp:anchor distT="0" distB="0" distL="114300" distR="114300" simplePos="0" relativeHeight="251662336" behindDoc="1" locked="0" layoutInCell="1" allowOverlap="1" wp14:anchorId="16892386" wp14:editId="1F713A34">
+            <wp:simplePos x="0" y="0"/>
+            <wp:positionH relativeFrom="margin">
+              <wp:posOffset>2110105</wp:posOffset>
+            </wp:positionH>
+            <wp:positionV relativeFrom="paragraph">
+              <wp:posOffset>5715</wp:posOffset>
+            </wp:positionV>
+            <wp:extent cx="3616960" cy="1435100"/>
+            <wp:effectExtent l="0" t="0" r="2540" b="0"/>
+            <wp:wrapTight wrapText="bothSides">
+              <wp:wrapPolygon edited="0">
+                <wp:start x="0" y="0"/>
+                <wp:lineTo x="0" y="21218"/>
+                <wp:lineTo x="21501" y="21218"/>
+                <wp:lineTo x="21501" y="0"/>
+                <wp:lineTo x="0" y="0"/>
+              </wp:wrapPolygon>
+            </wp:wrapTight>
+            <wp:docPr id="1871036701" name="Imagem 1" descr="Interface gráfica do usuário, Texto&#10;&#10;Descrição gerada automaticamente"/>
+            <wp:cNvGraphicFramePr>
+              <a:graphicFrameLocks xmlns:a="http://schemas.openxmlformats.org/drawingml/2006/main" noChangeAspect="1"/>
+            </wp:cNvGraphicFramePr>
+            <a:graphic xmlns:a="http://schemas.openxmlformats.org/drawingml/2006/main">
+              <a:graphicData uri="http://schemas.openxmlformats.org/drawingml/2006/picture">
+                <pic:pic xmlns:pic="http://schemas.openxmlformats.org/drawingml/2006/picture">
+                  <pic:nvPicPr>
+                    <pic:cNvPr id="1871036701" name="Imagem 1" descr="Interface gráfica do usuário, Texto&#10;&#10;Descrição gerada automaticamente"/>
+                    <pic:cNvPicPr/>
+                  </pic:nvPicPr>
+                  <pic:blipFill>
+                    <a:blip r:embed="rId29">
+                      <a:extLst>
+                        <a:ext uri="{28A0092B-C50C-407E-A947-70E740481C1C}">
+                          <a14:useLocalDpi xmlns:a14="http://schemas.microsoft.com/office/drawing/2010/main" val="0"/>
+                        </a:ext>
+                      </a:extLst>
+                    </a:blip>
+                    <a:stretch>
+                      <a:fillRect/>
+                    </a:stretch>
+                  </pic:blipFill>
+                  <pic:spPr>
+                    <a:xfrm>
+                      <a:off x="0" y="0"/>
+                      <a:ext cx="3616960" cy="1435100"/>
+                    </a:xfrm>
+                    <a:prstGeom prst="rect">
+                      <a:avLst/>
+                    </a:prstGeom>
+                  </pic:spPr>
+                </pic:pic>
+              </a:graphicData>
+            </a:graphic>
+            <wp14:sizeRelH relativeFrom="margin">
+              <wp14:pctWidth>0</wp14:pctWidth>
+            </wp14:sizeRelH>
+            <wp14:sizeRelV relativeFrom="margin">
+              <wp14:pctHeight>0</wp14:pctHeight>
+            </wp14:sizeRelV>
+          </wp:anchor>
+        </w:drawing>
+      </w:r>
+      <w:r>
+        <w:rPr>
+          <w:b/>
+          <w:bCs/>
+          <w:color w:val="E97132" w:themeColor="accent2"/>
+        </w:rPr>
+        <w:t>overflow: auto</w:t>
+      </w:r>
+      <w:r>
+        <w:rPr>
+          <w:b/>
+          <w:bCs/>
+        </w:rPr>
+        <w:t xml:space="preserve">: </w:t>
+      </w:r>
+      <w:r>
+        <w:t>coloca barra de rolagem apenas no eixo em que é necessário haver uma (horizontal ou vertical).</w:t>
+      </w:r>
+    </w:p>
+    <w:p>
+      <w:pPr>
+        <w:ind w:left="360"/>
+        <w:rPr>
+          <w:b/>
+          <w:bCs/>
+          <w:color w:val="E97132" w:themeColor="accent2"/>
+        </w:rPr>
+      </w:pPr>
+    </w:p>
+    <w:p>
+      <w:pPr>
+        <w:pStyle w:val="PargrafodaLista"/>
+        <w:numPr>
+          <w:ilvl w:val="0"/>
+          <w:numId w:val="21"/>
+        </w:numPr>
+        <w:rPr>
+          <w:b/>
+          <w:bCs/>
+          <w:color w:val="E97132" w:themeColor="accent2"/>
+        </w:rPr>
+      </w:pPr>
+      <w:r>
+        <w:rPr>
+          <w:b/>
+          <w:bCs/>
+          <w:color w:val="E97132" w:themeColor="accent2"/>
+        </w:rPr>
+        <w:lastRenderedPageBreak/>
+        <w:t xml:space="preserve">overflow: </w:t>
+      </w:r>
+      <w:r>
+        <w:rPr>
+          <w:b/>
+          <w:bCs/>
+          <w:color w:val="E97132" w:themeColor="accent2"/>
+        </w:rPr>
+        <w:t>visible</w:t>
+      </w:r>
+      <w:r>
+        <w:rPr>
+          <w:b/>
+          <w:bCs/>
+        </w:rPr>
+        <w:t>:</w:t>
+      </w:r>
+      <w:r>
+        <w:rPr>
+          <w:b/>
+          <w:bCs/>
+        </w:rPr>
+        <w:t xml:space="preserve"> </w:t>
+      </w:r>
+      <w:r>
+        <w:t>padrão</w:t>
+      </w:r>
+      <w:r>
+        <w:t xml:space="preserve"> da propriedade overflow.</w:t>
+      </w:r>
+    </w:p>
+    <w:p>
+      <w:pPr>
+        <w:rPr>
+          <w:b/>
+          <w:bCs/>
+          <w:color w:val="E97132" w:themeColor="accent2"/>
+        </w:rPr>
+      </w:pPr>
+    </w:p>
+    <w:p>
+      <w:pPr>
+        <w:pStyle w:val="PargrafodaLista"/>
+        <w:numPr>
+          <w:ilvl w:val="0"/>
+          <w:numId w:val="15"/>
+        </w:numPr>
+      </w:pPr>
+      <w:r>
+        <w:rPr>
+          <w:b/>
+          <w:bCs/>
+          <w:lang w:val="en-US"/>
+        </w:rPr>
+        <w:t>Position</w:t>
+      </w:r>
+    </w:p>
+    <w:p>
+      <w:pPr>
+        <w:pStyle w:val="PargrafodaLista"/>
+        <w:numPr>
+          <w:ilvl w:val="0"/>
+          <w:numId w:val="21"/>
+        </w:numPr>
+      </w:pPr>
+      <w:r>
+        <w:t>Serve para posicionar elementos na tela, como o nome indica.</w:t>
+      </w:r>
+    </w:p>
+    <w:p>
+      <w:pPr>
+        <w:pStyle w:val="PargrafodaLista"/>
+        <w:numPr>
+          <w:ilvl w:val="0"/>
+          <w:numId w:val="21"/>
+        </w:numPr>
+      </w:pPr>
+      <w:r>
+        <w:rPr>
+          <w:b/>
+          <w:bCs/>
+          <w:color w:val="E97132" w:themeColor="accent2"/>
+        </w:rPr>
+        <w:t>position: static</w:t>
+      </w:r>
+      <w:r>
+        <w:t>: é o valor padrão. A ordem dos elementos no browser é a mesma ordem dos elementos no HTML.</w:t>
+      </w:r>
+      <w:r>
+        <w:rPr>
+          <w:noProof/>
+        </w:rPr>
+        <w:t xml:space="preserve"> </w:t>
+      </w:r>
+    </w:p>
+    <w:p>
+      <w:pPr>
+        <w:pStyle w:val="PargrafodaLista"/>
+        <w:numPr>
+          <w:ilvl w:val="0"/>
+          <w:numId w:val="21"/>
+        </w:numPr>
+      </w:pPr>
+      <w:r>
+        <w:rPr>
+          <w:b/>
+          <w:bCs/>
+          <w:color w:val="E97132" w:themeColor="accent2"/>
+        </w:rPr>
+        <w:t>position</w:t>
+      </w:r>
+      <w:r>
+        <w:rPr>
+          <w:b/>
+          <w:bCs/>
+          <w:color w:val="E97132" w:themeColor="accent2"/>
+        </w:rPr>
+        <w:t>:relative</w:t>
+      </w:r>
+      <w:r>
+        <w:t xml:space="preserve">: trabalha em conjunto com outras propriedades como </w:t>
+      </w:r>
+      <w:r>
+        <w:rPr>
+          <w:u w:val="single"/>
+        </w:rPr>
+        <w:t>left</w:t>
+      </w:r>
+      <w:r>
+        <w:t xml:space="preserve"> e </w:t>
+      </w:r>
+      <w:r>
+        <w:rPr>
+          <w:u w:val="single"/>
+        </w:rPr>
+        <w:t>top</w:t>
+      </w:r>
+      <w:r>
+        <w:t>.</w:t>
+      </w:r>
+      <w:r>
+        <w:t xml:space="preserve"> No exemplo abaixo, a div3 se afasta 15px da esquerda e 15px da direita, deslocando-se.</w:t>
+      </w:r>
+    </w:p>
+    <w:p>
+      <w:pPr>
+        <w:ind w:left="360"/>
+        <w:jc w:val="center"/>
+      </w:pPr>
+      <w:r>
+        <w:drawing>
+          <wp:inline distT="0" distB="0" distL="0" distR="0" wp14:anchorId="5E544BE2" wp14:editId="728AA6E2">
+            <wp:extent cx="3644900" cy="1797413"/>
+            <wp:effectExtent l="0" t="0" r="0" b="0"/>
+            <wp:docPr id="702862813" name="Imagem 1" descr="Interface gráfica do usuário&#10;&#10;Descrição gerada automaticamente"/>
+            <wp:cNvGraphicFramePr>
+              <a:graphicFrameLocks xmlns:a="http://schemas.openxmlformats.org/drawingml/2006/main" noChangeAspect="1"/>
+            </wp:cNvGraphicFramePr>
+            <a:graphic xmlns:a="http://schemas.openxmlformats.org/drawingml/2006/main">
+              <a:graphicData uri="http://schemas.openxmlformats.org/drawingml/2006/picture">
+                <pic:pic xmlns:pic="http://schemas.openxmlformats.org/drawingml/2006/picture">
+                  <pic:nvPicPr>
+                    <pic:cNvPr id="702862813" name="Imagem 1" descr="Interface gráfica do usuário&#10;&#10;Descrição gerada automaticamente"/>
+                    <pic:cNvPicPr/>
+                  </pic:nvPicPr>
+                  <pic:blipFill>
+                    <a:blip r:embed="rId30"/>
+                    <a:stretch>
+                      <a:fillRect/>
+                    </a:stretch>
+                  </pic:blipFill>
+                  <pic:spPr>
+                    <a:xfrm>
+                      <a:off x="0" y="0"/>
+                      <a:ext cx="3656396" cy="1803082"/>
+                    </a:xfrm>
+                    <a:prstGeom prst="rect">
+                      <a:avLst/>
+                    </a:prstGeom>
+                  </pic:spPr>
+                </pic:pic>
+              </a:graphicData>
+            </a:graphic>
+          </wp:inline>
+        </w:drawing>
+      </w:r>
+    </w:p>
+    <w:p>
+      <w:pPr>
+        <w:rPr>
+          <w:b/>
+          <w:bCs/>
+          <w:color w:val="E97132" w:themeColor="accent2"/>
+        </w:rPr>
+      </w:pPr>
+    </w:p>
+    <w:p>
+      <w:pPr>
+        <w:rPr>
+          <w:b/>
+          <w:bCs/>
+          <w:color w:val="E97132" w:themeColor="accent2"/>
+        </w:rPr>
+      </w:pPr>
+    </w:p>
+    <w:p>
+      <w:pPr>
+        <w:pStyle w:val="PargrafodaLista"/>
+        <w:numPr>
+          <w:ilvl w:val="0"/>
+          <w:numId w:val="18"/>
+        </w:numPr>
+        <w:rPr>
+          <w:b/>
+          <w:bCs/>
+          <w:sz w:val="32"/>
+          <w:szCs w:val="32"/>
+        </w:rPr>
+      </w:pPr>
+      <w:r>
+        <w:rPr>
+          <w:b/>
+          <w:bCs/>
+          <w:sz w:val="32"/>
+          <w:szCs w:val="32"/>
+        </w:rPr>
+        <w:t>Comentário</w:t>
+      </w:r>
+    </w:p>
+    <w:p>
+      <w:pPr>
+        <w:ind w:left="708"/>
+      </w:pPr>
+      <w:r>
+        <w:t>/* Essa é a estrutura de um comentário no CSS */</w:t>
+      </w:r>
+    </w:p>
+    <w:p>
+      <w:pPr>
+        <w:ind w:left="708"/>
+      </w:pPr>
+    </w:p>
+    <w:p>
+      <w:pPr>
+        <w:pStyle w:val="PargrafodaLista"/>
+        <w:numPr>
+          <w:ilvl w:val="0"/>
+          <w:numId w:val="18"/>
+        </w:numPr>
+        <w:rPr>
+          <w:b/>
+          <w:bCs/>
+          <w:sz w:val="32"/>
+          <w:szCs w:val="32"/>
+        </w:rPr>
+      </w:pPr>
+      <w:r>
+        <w:rPr>
+          <w:noProof/>
+        </w:rPr>
+        <w:drawing>
+          <wp:anchor distT="0" distB="0" distL="114300" distR="114300" simplePos="0" relativeHeight="251661312" behindDoc="1" locked="0" layoutInCell="1" allowOverlap="1" wp14:anchorId="51ADFCC9" wp14:editId="2F21D7E1">
+            <wp:simplePos x="0" y="0"/>
+            <wp:positionH relativeFrom="margin">
+              <wp:align>right</wp:align>
+            </wp:positionH>
+            <wp:positionV relativeFrom="paragraph">
+              <wp:posOffset>6985</wp:posOffset>
+            </wp:positionV>
+            <wp:extent cx="2277498" cy="2292350"/>
+            <wp:effectExtent l="0" t="0" r="8890" b="0"/>
+            <wp:wrapTight wrapText="bothSides">
+              <wp:wrapPolygon edited="0">
+                <wp:start x="0" y="0"/>
+                <wp:lineTo x="0" y="21361"/>
+                <wp:lineTo x="21504" y="21361"/>
+                <wp:lineTo x="21504" y="0"/>
+                <wp:lineTo x="0" y="0"/>
+              </wp:wrapPolygon>
+            </wp:wrapTight>
+            <wp:docPr id="863025780" name="Imagem 863025780"/>
+            <wp:cNvGraphicFramePr>
+              <a:graphicFrameLocks xmlns:a="http://schemas.openxmlformats.org/drawingml/2006/main" noChangeAspect="1"/>
+            </wp:cNvGraphicFramePr>
+            <a:graphic xmlns:a="http://schemas.openxmlformats.org/drawingml/2006/main">
+              <a:graphicData uri="http://schemas.openxmlformats.org/drawingml/2006/picture">
+                <pic:pic xmlns:pic="http://schemas.openxmlformats.org/drawingml/2006/picture">
+                  <pic:nvPicPr>
+                    <pic:cNvPr id="0" name=""/>
+                    <pic:cNvPicPr/>
+                  </pic:nvPicPr>
+                  <pic:blipFill>
+                    <a:blip r:embed="rId31">
+                      <a:extLst>
+                        <a:ext uri="{28A0092B-C50C-407E-A947-70E740481C1C}">
+                          <a14:useLocalDpi xmlns:a14="http://schemas.microsoft.com/office/drawing/2010/main" val="0"/>
+                        </a:ext>
+                      </a:extLst>
+                    </a:blip>
+                    <a:stretch>
+                      <a:fillRect/>
+                    </a:stretch>
+                  </pic:blipFill>
+                  <pic:spPr>
+                    <a:xfrm>
+                      <a:off x="0" y="0"/>
+                      <a:ext cx="2277498" cy="2292350"/>
+                    </a:xfrm>
+                    <a:prstGeom prst="rect">
+                      <a:avLst/>
+                    </a:prstGeom>
+                  </pic:spPr>
+                </pic:pic>
+              </a:graphicData>
+            </a:graphic>
+          </wp:anchor>
+        </w:drawing>
+      </w:r>
+      <w:r>
+        <w:rPr>
+          <w:b/>
+          <w:bCs/>
+          <w:sz w:val="32"/>
+          <w:szCs w:val="32"/>
+        </w:rPr>
+        <w:t>Box Model</w:t>
+      </w:r>
+    </w:p>
+    <w:p>
+      <w:r>
+        <w:t>Nunca use propriedades do Box Model em elementos de linha.</w:t>
+      </w:r>
+    </w:p>
+    <w:p>
+      <w:pPr>
+        <w:pStyle w:val="PargrafodaLista"/>
+        <w:numPr>
+          <w:ilvl w:val="0"/>
           <w:numId w:val="6"/>
         </w:numPr>
         <w:rPr>
@@ -1588,15 +3088,16 @@
     </w:p>
     <w:p>
       <w:pPr>
+        <w:jc w:val="both"/>
+      </w:pPr>
+      <w:r>
+        <w:t>Determina a largura da área de conteúdo de um elemento. A área de conteúdo fica dentro do preenchimento, da borda, e da margem de um elemento. Medida em pixels ou porcentagem.</w:t>
+      </w:r>
+    </w:p>
+    <w:p>
+      <w:pPr>
         <w:ind w:firstLine="708"/>
-      </w:pPr>
-      <w:r>
-        <w:t>Determina a largura da área de conteúdo de um elemento. A área de conteúdo fica dentro do preenchimento, da borda, e da margem de um elemento. Medida em pixels ou porcentagem.</w:t>
-      </w:r>
-    </w:p>
-    <w:p>
-      <w:pPr>
-        <w:ind w:firstLine="708"/>
+        <w:jc w:val="both"/>
       </w:pPr>
       <w:r>
         <w:t>O valor de width determinado é proporcional ao tamanho do body.</w:t>
@@ -1607,8 +3108,9 @@
         <w:rPr>
           <w:noProof/>
         </w:rPr>
+        <w:lastRenderedPageBreak/>
         <w:drawing>
-          <wp:inline distT="0" distB="0" distL="0" distR="0" wp14:anchorId="4815E8CA" wp14:editId="44A3CB93">
+          <wp:inline distT="0" distB="0" distL="0" distR="0" wp14:anchorId="4815E8CA" wp14:editId="412ED4F2">
             <wp:extent cx="5724524" cy="2705100"/>
             <wp:effectExtent l="0" t="0" r="0" b="0"/>
             <wp:docPr id="399426200" name="Imagem 399426200"/>
@@ -1623,7 +3125,7 @@
                     <pic:cNvPicPr/>
                   </pic:nvPicPr>
                   <pic:blipFill>
-                    <a:blip r:embed="rId18" cstate="print">
+                    <a:blip r:embed="rId32" cstate="print">
                       <a:extLst>
                         <a:ext uri="{28A0092B-C50C-407E-A947-70E740481C1C}">
                           <a14:useLocalDpi xmlns:a14="http://schemas.microsoft.com/office/drawing/2010/main" val="0"/>
@@ -1705,7 +3207,6 @@
           <w:b/>
           <w:bCs/>
         </w:rPr>
-        <w:lastRenderedPageBreak/>
         <w:t>Padding</w:t>
       </w:r>
     </w:p>
@@ -1741,7 +3242,7 @@
                     <pic:cNvPicPr/>
                   </pic:nvPicPr>
                   <pic:blipFill>
-                    <a:blip r:embed="rId19">
+                    <a:blip r:embed="rId33">
                       <a:extLst>
                         <a:ext uri="{28A0092B-C50C-407E-A947-70E740481C1C}">
                           <a14:useLocalDpi xmlns:a14="http://schemas.microsoft.com/office/drawing/2010/main" val="0"/>
@@ -1845,6 +3346,7 @@
         <w:rPr>
           <w:noProof/>
         </w:rPr>
+        <w:lastRenderedPageBreak/>
         <w:drawing>
           <wp:inline distT="0" distB="0" distL="0" distR="0" wp14:anchorId="5CC4C237" wp14:editId="073BB42A">
             <wp:extent cx="4267198" cy="2066148"/>
@@ -1861,7 +3363,7 @@
                     <pic:cNvPicPr/>
                   </pic:nvPicPr>
                   <pic:blipFill>
-                    <a:blip r:embed="rId20">
+                    <a:blip r:embed="rId34">
                       <a:extLst>
                         <a:ext uri="{28A0092B-C50C-407E-A947-70E740481C1C}">
                           <a14:useLocalDpi xmlns:a14="http://schemas.microsoft.com/office/drawing/2010/main" val="0"/>
@@ -1942,7 +3444,6 @@
         <w:rPr>
           <w:noProof/>
         </w:rPr>
-        <w:lastRenderedPageBreak/>
         <w:drawing>
           <wp:inline distT="0" distB="0" distL="0" distR="0" wp14:anchorId="27D35BDF" wp14:editId="5F45D5AD">
             <wp:extent cx="3609975" cy="1845702"/>
@@ -1959,7 +3460,7 @@
                     <pic:cNvPicPr/>
                   </pic:nvPicPr>
                   <pic:blipFill>
-                    <a:blip r:embed="rId21">
+                    <a:blip r:embed="rId35">
                       <a:extLst>
                         <a:ext uri="{28A0092B-C50C-407E-A947-70E740481C1C}">
                           <a14:useLocalDpi xmlns:a14="http://schemas.microsoft.com/office/drawing/2010/main" val="0"/>
@@ -2056,8 +3557,9 @@
         <w:rPr>
           <w:noProof/>
         </w:rPr>
+        <w:lastRenderedPageBreak/>
         <w:drawing>
-          <wp:inline distT="0" distB="0" distL="0" distR="0" wp14:anchorId="6C08EDBB" wp14:editId="41390C90">
+          <wp:inline distT="0" distB="0" distL="0" distR="0" wp14:anchorId="6C08EDBB" wp14:editId="1949D9A2">
             <wp:extent cx="3819524" cy="1957427"/>
             <wp:effectExtent l="0" t="0" r="0" b="0"/>
             <wp:docPr id="1230775926" name="Imagem 1230775926"/>
@@ -2072,7 +3574,7 @@
                     <pic:cNvPicPr/>
                   </pic:nvPicPr>
                   <pic:blipFill>
-                    <a:blip r:embed="rId22" cstate="print">
+                    <a:blip r:embed="rId36" cstate="print">
                       <a:extLst>
                         <a:ext uri="{28A0092B-C50C-407E-A947-70E740481C1C}">
                           <a14:useLocalDpi xmlns:a14="http://schemas.microsoft.com/office/drawing/2010/main" val="0"/>
@@ -2149,7 +3651,6 @@
         <w:rPr>
           <w:noProof/>
         </w:rPr>
-        <w:lastRenderedPageBreak/>
         <w:drawing>
           <wp:inline distT="0" distB="0" distL="0" distR="0" wp14:anchorId="52177EA7" wp14:editId="3138623E">
             <wp:extent cx="5724524" cy="3038475"/>
@@ -2166,7 +3667,7 @@
                     <pic:cNvPicPr/>
                   </pic:nvPicPr>
                   <pic:blipFill>
-                    <a:blip r:embed="rId23">
+                    <a:blip r:embed="rId37">
                       <a:extLst>
                         <a:ext uri="{28A0092B-C50C-407E-A947-70E740481C1C}">
                           <a14:useLocalDpi xmlns:a14="http://schemas.microsoft.com/office/drawing/2010/main" val="0"/>
@@ -2214,7 +3715,7 @@
                     <pic:cNvPicPr/>
                   </pic:nvPicPr>
                   <pic:blipFill>
-                    <a:blip r:embed="rId24">
+                    <a:blip r:embed="rId38">
                       <a:extLst>
                         <a:ext uri="{28A0092B-C50C-407E-A947-70E740481C1C}">
                           <a14:useLocalDpi xmlns:a14="http://schemas.microsoft.com/office/drawing/2010/main" val="0"/>
@@ -2275,7 +3776,7 @@
                     <pic:cNvPicPr/>
                   </pic:nvPicPr>
                   <pic:blipFill>
-                    <a:blip r:embed="rId25">
+                    <a:blip r:embed="rId39">
                       <a:extLst>
                         <a:ext uri="{28A0092B-C50C-407E-A947-70E740481C1C}">
                           <a14:useLocalDpi xmlns:a14="http://schemas.microsoft.com/office/drawing/2010/main" val="0"/>
@@ -2345,7 +3846,7 @@
                     <pic:cNvPicPr/>
                   </pic:nvPicPr>
                   <pic:blipFill>
-                    <a:blip r:embed="rId26" cstate="print">
+                    <a:blip r:embed="rId40" cstate="print">
                       <a:extLst>
                         <a:ext uri="{28A0092B-C50C-407E-A947-70E740481C1C}">
                           <a14:useLocalDpi xmlns:a14="http://schemas.microsoft.com/office/drawing/2010/main" val="0"/>
@@ -2391,7 +3892,6 @@
           <w:b/>
           <w:bCs/>
         </w:rPr>
-        <w:lastRenderedPageBreak/>
         <w:t>Outline</w:t>
       </w:r>
     </w:p>
@@ -2421,7 +3921,7 @@
                     <pic:cNvPicPr/>
                   </pic:nvPicPr>
                   <pic:blipFill>
-                    <a:blip r:embed="rId27">
+                    <a:blip r:embed="rId41">
                       <a:extLst>
                         <a:ext uri="{28A0092B-C50C-407E-A947-70E740481C1C}">
                           <a14:useLocalDpi xmlns:a14="http://schemas.microsoft.com/office/drawing/2010/main" val="0"/>
@@ -2697,7 +4197,6 @@
           <w:b/>
           <w:bCs/>
         </w:rPr>
-        <w:lastRenderedPageBreak/>
         <w:t>List-style-type:</w:t>
       </w:r>
       <w:r>
@@ -2939,6 +4438,7 @@
           <w:b/>
           <w:bCs/>
         </w:rPr>
+        <w:lastRenderedPageBreak/>
         <w:t>Deslocamento horizontal</w:t>
       </w:r>
       <w:r>
@@ -3068,7 +4568,9 @@
         <w:jc w:val="both"/>
       </w:pPr>
       <w:r>
-        <w:lastRenderedPageBreak/>
+        <w:rPr>
+          <w:noProof/>
+        </w:rPr>
         <w:drawing>
           <wp:inline distT="0" distB="0" distL="0" distR="0" wp14:anchorId="0EF4347A" wp14:editId="703EFF6A">
             <wp:extent cx="2824396" cy="2512612"/>
@@ -3085,7 +4587,7 @@
                     <pic:cNvPicPr/>
                   </pic:nvPicPr>
                   <pic:blipFill>
-                    <a:blip r:embed="rId28"/>
+                    <a:blip r:embed="rId42"/>
                     <a:stretch>
                       <a:fillRect/>
                     </a:stretch>
@@ -3106,6 +4608,9 @@
         </w:drawing>
       </w:r>
       <w:r>
+        <w:rPr>
+          <w:noProof/>
+        </w:rPr>
         <w:drawing>
           <wp:inline distT="0" distB="0" distL="0" distR="0" wp14:anchorId="3B0270D0" wp14:editId="47623C40">
             <wp:extent cx="2814762" cy="368295"/>
@@ -3122,7 +4627,7 @@
                     <pic:cNvPicPr/>
                   </pic:nvPicPr>
                   <pic:blipFill>
-                    <a:blip r:embed="rId29"/>
+                    <a:blip r:embed="rId43"/>
                     <a:stretch>
                       <a:fillRect/>
                     </a:stretch>
@@ -3199,7 +4704,7 @@
 </file>
 
 <file path=word/numbering.xml><?xml version="1.0" encoding="utf-8"?>
-<w:numbering xmlns:wpc="http://schemas.microsoft.com/office/word/2010/wordprocessingCanvas" xmlns:cx="http://schemas.microsoft.com/office/drawing/2014/chartex" xmlns:cx1="http://schemas.microsoft.com/office/drawing/2015/9/8/chartex" xmlns:cx2="http://schemas.microsoft.com/office/drawing/2015/10/21/chartex" xmlns:cx3="http://schemas.microsoft.com/office/drawing/2016/5/9/chartex" xmlns:cx4="http://schemas.microsoft.com/office/drawing/2016/5/10/chartex" xmlns:cx5="http://schemas.microsoft.com/office/drawing/2016/5/11/chartex" xmlns:cx6="http://schemas.microsoft.com/office/drawing/2016/5/12/chartex" xmlns:cx7="http://schemas.microsoft.com/office/drawing/2016/5/13/chartex" xmlns:cx8="http://schemas.microsoft.com/office/drawing/2016/5/14/chartex" xmlns:mc="http://schemas.openxmlformats.org/markup-compatibility/2006" xmlns:aink="http://schemas.microsoft.com/office/drawing/2016/ink" xmlns:am3d="http://schemas.microsoft.com/office/drawing/2017/model3d" xmlns:o="urn:schemas-microsoft-com:office:office" xmlns:oel="http://schemas.microsoft.com/office/2019/extlst" xmlns:r="http://schemas.openxmlformats.org/officeDocument/2006/relationships" xmlns:m="http://schemas.openxmlformats.org/officeDocument/2006/math" xmlns:v="urn:schemas-microsoft-com:vml" xmlns:wp14="http://schemas.microsoft.com/office/word/2010/wordprocessingDrawing" xmlns:wp="http://schemas.openxmlformats.org/drawingml/2006/wordprocessingDrawing" xmlns:w10="urn:schemas-microsoft-com:office:word" xmlns:w="http://schemas.openxmlformats.org/wordprocessingml/2006/main" xmlns:w14="http://schemas.microsoft.com/office/word/2010/wordml" xmlns:w15="http://schemas.microsoft.com/office/word/2012/wordml" xmlns:w16cex="http://schemas.microsoft.com/office/word/2018/wordml/cex" xmlns:w16cid="http://schemas.microsoft.com/office/word/2016/wordml/cid" xmlns:w16="http://schemas.microsoft.com/office/word/2018/wordml" xmlns:w16sdtdh="http://schemas.microsoft.com/office/word/2020/wordml/sdtdatahash" xmlns:w16se="http://schemas.microsoft.com/office/word/2015/wordml/symex" xmlns:wpg="http://schemas.microsoft.com/office/word/2010/wordprocessingGroup" xmlns:wpi="http://schemas.microsoft.com/office/word/2010/wordprocessingInk" xmlns:wne="http://schemas.microsoft.com/office/word/2006/wordml" xmlns:wps="http://schemas.microsoft.com/office/word/2010/wordprocessingShape" mc:Ignorable="w14 w15 w16se w16cid w16 w16cex w16sdtdh wp14">
+<w:numbering xmlns:wpc="http://schemas.microsoft.com/office/word/2010/wordprocessingCanvas" xmlns:cx="http://schemas.microsoft.com/office/drawing/2014/chartex" xmlns:cx1="http://schemas.microsoft.com/office/drawing/2015/9/8/chartex" xmlns:cx2="http://schemas.microsoft.com/office/drawing/2015/10/21/chartex" xmlns:cx3="http://schemas.microsoft.com/office/drawing/2016/5/9/chartex" xmlns:cx4="http://schemas.microsoft.com/office/drawing/2016/5/10/chartex" xmlns:cx5="http://schemas.microsoft.com/office/drawing/2016/5/11/chartex" xmlns:cx6="http://schemas.microsoft.com/office/drawing/2016/5/12/chartex" xmlns:cx7="http://schemas.microsoft.com/office/drawing/2016/5/13/chartex" xmlns:cx8="http://schemas.microsoft.com/office/drawing/2016/5/14/chartex" xmlns:mc="http://schemas.openxmlformats.org/markup-compatibility/2006" xmlns:aink="http://schemas.microsoft.com/office/drawing/2016/ink" xmlns:am3d="http://schemas.microsoft.com/office/drawing/2017/model3d" xmlns:o="urn:schemas-microsoft-com:office:office" xmlns:oel="http://schemas.microsoft.com/office/2019/extlst" xmlns:r="http://schemas.openxmlformats.org/officeDocument/2006/relationships" xmlns:m="http://schemas.openxmlformats.org/officeDocument/2006/math" xmlns:v="urn:schemas-microsoft-com:vml" xmlns:wp14="http://schemas.microsoft.com/office/word/2010/wordprocessingDrawing" xmlns:wp="http://schemas.openxmlformats.org/drawingml/2006/wordprocessingDrawing" xmlns:w10="urn:schemas-microsoft-com:office:word" xmlns:w="http://schemas.openxmlformats.org/wordprocessingml/2006/main" xmlns:w14="http://schemas.microsoft.com/office/word/2010/wordml" xmlns:w15="http://schemas.microsoft.com/office/word/2012/wordml" xmlns:w16cex="http://schemas.microsoft.com/office/word/2018/wordml/cex" xmlns:w16cid="http://schemas.microsoft.com/office/word/2016/wordml/cid" xmlns:w16="http://schemas.microsoft.com/office/word/2018/wordml" xmlns:w16du="http://schemas.microsoft.com/office/word/2023/wordml/word16du" xmlns:w16sdtdh="http://schemas.microsoft.com/office/word/2020/wordml/sdtdatahash" xmlns:w16se="http://schemas.microsoft.com/office/word/2015/wordml/symex" xmlns:wpg="http://schemas.microsoft.com/office/word/2010/wordprocessingGroup" xmlns:wpi="http://schemas.microsoft.com/office/word/2010/wordprocessingInk" xmlns:wne="http://schemas.microsoft.com/office/word/2006/wordml" xmlns:wps="http://schemas.microsoft.com/office/word/2010/wordprocessingShape" mc:Ignorable="w14 w15 w16se w16cid w16 w16cex w16sdtdh w16du wp14">
   <w:abstractNum w:abstractNumId="0" w15:restartNumberingAfterBreak="0">
     <w:nsid w:val="043EDF5A"/>
     <w:multiLevelType w:val="hybridMultilevel"/>
@@ -3289,7 +4794,7 @@
   <w:abstractNum w:abstractNumId="1" w15:restartNumberingAfterBreak="0">
     <w:nsid w:val="0E7BF0E1"/>
     <w:multiLevelType w:val="multilevel"/>
-    <w:tmpl w:val="F3885D36"/>
+    <w:tmpl w:val="77406B44"/>
     <w:lvl w:ilvl="0">
       <w:start w:val="1"/>
       <w:numFmt w:val="bullet"/>
@@ -3305,7 +4810,7 @@
     <w:lvl w:ilvl="1">
       <w:start w:val="1"/>
       <w:numFmt w:val="bullet"/>
-      <w:lvlText w:val=""/>
+      <w:lvlText w:val=""/>
       <w:lvlJc w:val="left"/>
       <w:pPr>
         <w:ind w:left="1440" w:hanging="360"/>
@@ -3801,6 +5306,120 @@
     </w:lvl>
   </w:abstractNum>
   <w:abstractNum w:abstractNumId="6" w15:restartNumberingAfterBreak="0">
+    <w:nsid w:val="47000D4C"/>
+    <w:multiLevelType w:val="multilevel"/>
+    <w:tmpl w:val="70363C16"/>
+    <w:lvl w:ilvl="0">
+      <w:start w:val="1"/>
+      <w:numFmt w:val="bullet"/>
+      <w:lvlText w:val=""/>
+      <w:lvlJc w:val="left"/>
+      <w:pPr>
+        <w:ind w:left="720" w:hanging="360"/>
+      </w:pPr>
+      <w:rPr>
+        <w:rFonts w:ascii="Symbol" w:hAnsi="Symbol" w:hint="default"/>
+        <w:color w:val="auto"/>
+      </w:rPr>
+    </w:lvl>
+    <w:lvl w:ilvl="1">
+      <w:start w:val="1"/>
+      <w:numFmt w:val="bullet"/>
+      <w:lvlText w:val=""/>
+      <w:lvlJc w:val="left"/>
+      <w:pPr>
+        <w:ind w:left="1440" w:hanging="360"/>
+      </w:pPr>
+      <w:rPr>
+        <w:rFonts w:ascii="Symbol" w:hAnsi="Symbol" w:hint="default"/>
+      </w:rPr>
+    </w:lvl>
+    <w:lvl w:ilvl="2">
+      <w:start w:val="1"/>
+      <w:numFmt w:val="bullet"/>
+      <w:lvlText w:val=""/>
+      <w:lvlJc w:val="left"/>
+      <w:pPr>
+        <w:ind w:left="2160" w:hanging="180"/>
+      </w:pPr>
+      <w:rPr>
+        <w:rFonts w:ascii="Wingdings" w:hAnsi="Wingdings" w:hint="default"/>
+      </w:rPr>
+    </w:lvl>
+    <w:lvl w:ilvl="3">
+      <w:start w:val="1"/>
+      <w:numFmt w:val="bullet"/>
+      <w:lvlText w:val=""/>
+      <w:lvlJc w:val="left"/>
+      <w:pPr>
+        <w:ind w:left="2880" w:hanging="360"/>
+      </w:pPr>
+      <w:rPr>
+        <w:rFonts w:ascii="Symbol" w:hAnsi="Symbol" w:hint="default"/>
+      </w:rPr>
+    </w:lvl>
+    <w:lvl w:ilvl="4">
+      <w:start w:val="1"/>
+      <w:numFmt w:val="bullet"/>
+      <w:lvlText w:val="♦"/>
+      <w:lvlJc w:val="left"/>
+      <w:pPr>
+        <w:ind w:left="3600" w:hanging="360"/>
+      </w:pPr>
+      <w:rPr>
+        <w:rFonts w:ascii="Courier New" w:hAnsi="Courier New" w:hint="default"/>
+      </w:rPr>
+    </w:lvl>
+    <w:lvl w:ilvl="5">
+      <w:start w:val="1"/>
+      <w:numFmt w:val="bullet"/>
+      <w:lvlText w:val=""/>
+      <w:lvlJc w:val="left"/>
+      <w:pPr>
+        <w:ind w:left="4320" w:hanging="180"/>
+      </w:pPr>
+      <w:rPr>
+        <w:rFonts w:ascii="Wingdings" w:hAnsi="Wingdings" w:hint="default"/>
+      </w:rPr>
+    </w:lvl>
+    <w:lvl w:ilvl="6">
+      <w:start w:val="1"/>
+      <w:numFmt w:val="bullet"/>
+      <w:lvlText w:val=""/>
+      <w:lvlJc w:val="left"/>
+      <w:pPr>
+        <w:ind w:left="5040" w:hanging="360"/>
+      </w:pPr>
+      <w:rPr>
+        <w:rFonts w:ascii="Wingdings" w:hAnsi="Wingdings" w:hint="default"/>
+      </w:rPr>
+    </w:lvl>
+    <w:lvl w:ilvl="7">
+      <w:start w:val="1"/>
+      <w:numFmt w:val="bullet"/>
+      <w:lvlText w:val=""/>
+      <w:lvlJc w:val="left"/>
+      <w:pPr>
+        <w:ind w:left="5760" w:hanging="360"/>
+      </w:pPr>
+      <w:rPr>
+        <w:rFonts w:ascii="Symbol" w:hAnsi="Symbol" w:hint="default"/>
+      </w:rPr>
+    </w:lvl>
+    <w:lvl w:ilvl="8">
+      <w:start w:val="1"/>
+      <w:numFmt w:val="bullet"/>
+      <w:lvlText w:val="♦"/>
+      <w:lvlJc w:val="left"/>
+      <w:pPr>
+        <w:ind w:left="6480" w:hanging="180"/>
+      </w:pPr>
+      <w:rPr>
+        <w:rFonts w:ascii="Courier New" w:hAnsi="Courier New" w:hint="default"/>
+      </w:rPr>
+    </w:lvl>
+  </w:abstractNum>
+  <w:abstractNum w:abstractNumId="7" w15:restartNumberingAfterBreak="0">
     <w:nsid w:val="4A417038"/>
     <w:multiLevelType w:val="hybridMultilevel"/>
     <w:tmpl w:val="D3863392"/>
@@ -3886,7 +5505,7 @@
       </w:pPr>
     </w:lvl>
   </w:abstractNum>
-  <w:abstractNum w:abstractNumId="7" w15:restartNumberingAfterBreak="0">
+  <w:abstractNum w:abstractNumId="8" w15:restartNumberingAfterBreak="0">
     <w:nsid w:val="4AC308A0"/>
     <w:multiLevelType w:val="hybridMultilevel"/>
     <w:tmpl w:val="21C85F34"/>
@@ -3972,7 +5591,7 @@
       </w:pPr>
     </w:lvl>
   </w:abstractNum>
-  <w:abstractNum w:abstractNumId="8" w15:restartNumberingAfterBreak="0">
+  <w:abstractNum w:abstractNumId="9" w15:restartNumberingAfterBreak="0">
     <w:nsid w:val="4B4F52B9"/>
     <w:multiLevelType w:val="hybridMultilevel"/>
     <w:tmpl w:val="3E0A8482"/>
@@ -4085,7 +5704,7 @@
       </w:rPr>
     </w:lvl>
   </w:abstractNum>
-  <w:abstractNum w:abstractNumId="9" w15:restartNumberingAfterBreak="0">
+  <w:abstractNum w:abstractNumId="10" w15:restartNumberingAfterBreak="0">
     <w:nsid w:val="4C97CADC"/>
     <w:multiLevelType w:val="hybridMultilevel"/>
     <w:tmpl w:val="1602B910"/>
@@ -4198,7 +5817,7 @@
       </w:rPr>
     </w:lvl>
   </w:abstractNum>
-  <w:abstractNum w:abstractNumId="10" w15:restartNumberingAfterBreak="0">
+  <w:abstractNum w:abstractNumId="11" w15:restartNumberingAfterBreak="0">
     <w:nsid w:val="4F6B5CE3"/>
     <w:multiLevelType w:val="hybridMultilevel"/>
     <w:tmpl w:val="CA42C910"/>
@@ -4311,7 +5930,120 @@
       </w:rPr>
     </w:lvl>
   </w:abstractNum>
-  <w:abstractNum w:abstractNumId="11" w15:restartNumberingAfterBreak="0">
+  <w:abstractNum w:abstractNumId="12" w15:restartNumberingAfterBreak="0">
+    <w:nsid w:val="51DA5214"/>
+    <w:multiLevelType w:val="multilevel"/>
+    <w:tmpl w:val="D1EAA026"/>
+    <w:lvl w:ilvl="0">
+      <w:start w:val="1"/>
+      <w:numFmt w:val="bullet"/>
+      <w:lvlText w:val=""/>
+      <w:lvlJc w:val="left"/>
+      <w:pPr>
+        <w:ind w:left="720" w:hanging="360"/>
+      </w:pPr>
+      <w:rPr>
+        <w:rFonts w:ascii="Wingdings" w:hAnsi="Wingdings" w:hint="default"/>
+      </w:rPr>
+    </w:lvl>
+    <w:lvl w:ilvl="1">
+      <w:start w:val="1"/>
+      <w:numFmt w:val="bullet"/>
+      <w:lvlText w:val=""/>
+      <w:lvlJc w:val="left"/>
+      <w:pPr>
+        <w:ind w:left="1440" w:hanging="360"/>
+      </w:pPr>
+      <w:rPr>
+        <w:rFonts w:ascii="Symbol" w:hAnsi="Symbol" w:hint="default"/>
+      </w:rPr>
+    </w:lvl>
+    <w:lvl w:ilvl="2">
+      <w:start w:val="1"/>
+      <w:numFmt w:val="bullet"/>
+      <w:lvlText w:val=""/>
+      <w:lvlJc w:val="left"/>
+      <w:pPr>
+        <w:ind w:left="2160" w:hanging="180"/>
+      </w:pPr>
+      <w:rPr>
+        <w:rFonts w:ascii="Wingdings" w:hAnsi="Wingdings" w:hint="default"/>
+      </w:rPr>
+    </w:lvl>
+    <w:lvl w:ilvl="3">
+      <w:start w:val="1"/>
+      <w:numFmt w:val="bullet"/>
+      <w:lvlText w:val=""/>
+      <w:lvlJc w:val="left"/>
+      <w:pPr>
+        <w:ind w:left="2880" w:hanging="360"/>
+      </w:pPr>
+      <w:rPr>
+        <w:rFonts w:ascii="Symbol" w:hAnsi="Symbol" w:hint="default"/>
+      </w:rPr>
+    </w:lvl>
+    <w:lvl w:ilvl="4">
+      <w:start w:val="1"/>
+      <w:numFmt w:val="bullet"/>
+      <w:lvlText w:val="♦"/>
+      <w:lvlJc w:val="left"/>
+      <w:pPr>
+        <w:ind w:left="3600" w:hanging="360"/>
+      </w:pPr>
+      <w:rPr>
+        <w:rFonts w:ascii="Courier New" w:hAnsi="Courier New" w:hint="default"/>
+      </w:rPr>
+    </w:lvl>
+    <w:lvl w:ilvl="5">
+      <w:start w:val="1"/>
+      <w:numFmt w:val="bullet"/>
+      <w:lvlText w:val=""/>
+      <w:lvlJc w:val="left"/>
+      <w:pPr>
+        <w:ind w:left="4320" w:hanging="180"/>
+      </w:pPr>
+      <w:rPr>
+        <w:rFonts w:ascii="Wingdings" w:hAnsi="Wingdings" w:hint="default"/>
+      </w:rPr>
+    </w:lvl>
+    <w:lvl w:ilvl="6">
+      <w:start w:val="1"/>
+      <w:numFmt w:val="bullet"/>
+      <w:lvlText w:val=""/>
+      <w:lvlJc w:val="left"/>
+      <w:pPr>
+        <w:ind w:left="5040" w:hanging="360"/>
+      </w:pPr>
+      <w:rPr>
+        <w:rFonts w:ascii="Wingdings" w:hAnsi="Wingdings" w:hint="default"/>
+      </w:rPr>
+    </w:lvl>
+    <w:lvl w:ilvl="7">
+      <w:start w:val="1"/>
+      <w:numFmt w:val="bullet"/>
+      <w:lvlText w:val=""/>
+      <w:lvlJc w:val="left"/>
+      <w:pPr>
+        <w:ind w:left="5760" w:hanging="360"/>
+      </w:pPr>
+      <w:rPr>
+        <w:rFonts w:ascii="Symbol" w:hAnsi="Symbol" w:hint="default"/>
+      </w:rPr>
+    </w:lvl>
+    <w:lvl w:ilvl="8">
+      <w:start w:val="1"/>
+      <w:numFmt w:val="bullet"/>
+      <w:lvlText w:val="♦"/>
+      <w:lvlJc w:val="left"/>
+      <w:pPr>
+        <w:ind w:left="6480" w:hanging="180"/>
+      </w:pPr>
+      <w:rPr>
+        <w:rFonts w:ascii="Courier New" w:hAnsi="Courier New" w:hint="default"/>
+      </w:rPr>
+    </w:lvl>
+  </w:abstractNum>
+  <w:abstractNum w:abstractNumId="13" w15:restartNumberingAfterBreak="0">
     <w:nsid w:val="53147DDC"/>
     <w:multiLevelType w:val="hybridMultilevel"/>
     <w:tmpl w:val="4ADE852E"/>
@@ -4424,7 +6156,120 @@
       </w:rPr>
     </w:lvl>
   </w:abstractNum>
-  <w:abstractNum w:abstractNumId="12" w15:restartNumberingAfterBreak="0">
+  <w:abstractNum w:abstractNumId="14" w15:restartNumberingAfterBreak="0">
+    <w:nsid w:val="5B4417B3"/>
+    <w:multiLevelType w:val="hybridMultilevel"/>
+    <w:tmpl w:val="E0E2C992"/>
+    <w:lvl w:ilvl="0" w:tplc="04160001">
+      <w:start w:val="1"/>
+      <w:numFmt w:val="bullet"/>
+      <w:lvlText w:val=""/>
+      <w:lvlJc w:val="left"/>
+      <w:pPr>
+        <w:ind w:left="1440" w:hanging="360"/>
+      </w:pPr>
+      <w:rPr>
+        <w:rFonts w:ascii="Symbol" w:hAnsi="Symbol" w:hint="default"/>
+      </w:rPr>
+    </w:lvl>
+    <w:lvl w:ilvl="1" w:tplc="04160003" w:tentative="1">
+      <w:start w:val="1"/>
+      <w:numFmt w:val="bullet"/>
+      <w:lvlText w:val="o"/>
+      <w:lvlJc w:val="left"/>
+      <w:pPr>
+        <w:ind w:left="2160" w:hanging="360"/>
+      </w:pPr>
+      <w:rPr>
+        <w:rFonts w:ascii="Courier New" w:hAnsi="Courier New" w:cs="Courier New" w:hint="default"/>
+      </w:rPr>
+    </w:lvl>
+    <w:lvl w:ilvl="2" w:tplc="04160005" w:tentative="1">
+      <w:start w:val="1"/>
+      <w:numFmt w:val="bullet"/>
+      <w:lvlText w:val=""/>
+      <w:lvlJc w:val="left"/>
+      <w:pPr>
+        <w:ind w:left="2880" w:hanging="360"/>
+      </w:pPr>
+      <w:rPr>
+        <w:rFonts w:ascii="Wingdings" w:hAnsi="Wingdings" w:hint="default"/>
+      </w:rPr>
+    </w:lvl>
+    <w:lvl w:ilvl="3" w:tplc="04160001" w:tentative="1">
+      <w:start w:val="1"/>
+      <w:numFmt w:val="bullet"/>
+      <w:lvlText w:val=""/>
+      <w:lvlJc w:val="left"/>
+      <w:pPr>
+        <w:ind w:left="3600" w:hanging="360"/>
+      </w:pPr>
+      <w:rPr>
+        <w:rFonts w:ascii="Symbol" w:hAnsi="Symbol" w:hint="default"/>
+      </w:rPr>
+    </w:lvl>
+    <w:lvl w:ilvl="4" w:tplc="04160003" w:tentative="1">
+      <w:start w:val="1"/>
+      <w:numFmt w:val="bullet"/>
+      <w:lvlText w:val="o"/>
+      <w:lvlJc w:val="left"/>
+      <w:pPr>
+        <w:ind w:left="4320" w:hanging="360"/>
+      </w:pPr>
+      <w:rPr>
+        <w:rFonts w:ascii="Courier New" w:hAnsi="Courier New" w:cs="Courier New" w:hint="default"/>
+      </w:rPr>
+    </w:lvl>
+    <w:lvl w:ilvl="5" w:tplc="04160005" w:tentative="1">
+      <w:start w:val="1"/>
+      <w:numFmt w:val="bullet"/>
+      <w:lvlText w:val=""/>
+      <w:lvlJc w:val="left"/>
+      <w:pPr>
+        <w:ind w:left="5040" w:hanging="360"/>
+      </w:pPr>
+      <w:rPr>
+        <w:rFonts w:ascii="Wingdings" w:hAnsi="Wingdings" w:hint="default"/>
+      </w:rPr>
+    </w:lvl>
+    <w:lvl w:ilvl="6" w:tplc="04160001" w:tentative="1">
+      <w:start w:val="1"/>
+      <w:numFmt w:val="bullet"/>
+      <w:lvlText w:val=""/>
+      <w:lvlJc w:val="left"/>
+      <w:pPr>
+        <w:ind w:left="5760" w:hanging="360"/>
+      </w:pPr>
+      <w:rPr>
+        <w:rFonts w:ascii="Symbol" w:hAnsi="Symbol" w:hint="default"/>
+      </w:rPr>
+    </w:lvl>
+    <w:lvl w:ilvl="7" w:tplc="04160003" w:tentative="1">
+      <w:start w:val="1"/>
+      <w:numFmt w:val="bullet"/>
+      <w:lvlText w:val="o"/>
+      <w:lvlJc w:val="left"/>
+      <w:pPr>
+        <w:ind w:left="6480" w:hanging="360"/>
+      </w:pPr>
+      <w:rPr>
+        <w:rFonts w:ascii="Courier New" w:hAnsi="Courier New" w:cs="Courier New" w:hint="default"/>
+      </w:rPr>
+    </w:lvl>
+    <w:lvl w:ilvl="8" w:tplc="04160005" w:tentative="1">
+      <w:start w:val="1"/>
+      <w:numFmt w:val="bullet"/>
+      <w:lvlText w:val=""/>
+      <w:lvlJc w:val="left"/>
+      <w:pPr>
+        <w:ind w:left="7200" w:hanging="360"/>
+      </w:pPr>
+      <w:rPr>
+        <w:rFonts w:ascii="Wingdings" w:hAnsi="Wingdings" w:hint="default"/>
+      </w:rPr>
+    </w:lvl>
+  </w:abstractNum>
+  <w:abstractNum w:abstractNumId="15" w15:restartNumberingAfterBreak="0">
     <w:nsid w:val="5DC41BBF"/>
     <w:multiLevelType w:val="hybridMultilevel"/>
     <w:tmpl w:val="89BA04C4"/>
@@ -4537,7 +6382,7 @@
       </w:rPr>
     </w:lvl>
   </w:abstractNum>
-  <w:abstractNum w:abstractNumId="13" w15:restartNumberingAfterBreak="0">
+  <w:abstractNum w:abstractNumId="16" w15:restartNumberingAfterBreak="0">
     <w:nsid w:val="61BAF425"/>
     <w:multiLevelType w:val="hybridMultilevel"/>
     <w:tmpl w:val="9A32EB6E"/>
@@ -4650,7 +6495,7 @@
       </w:rPr>
     </w:lvl>
   </w:abstractNum>
-  <w:abstractNum w:abstractNumId="14" w15:restartNumberingAfterBreak="0">
+  <w:abstractNum w:abstractNumId="17" w15:restartNumberingAfterBreak="0">
     <w:nsid w:val="650B3A78"/>
     <w:multiLevelType w:val="hybridMultilevel"/>
     <w:tmpl w:val="492A3120"/>
@@ -4763,7 +6608,7 @@
       </w:rPr>
     </w:lvl>
   </w:abstractNum>
-  <w:abstractNum w:abstractNumId="15" w15:restartNumberingAfterBreak="0">
+  <w:abstractNum w:abstractNumId="18" w15:restartNumberingAfterBreak="0">
     <w:nsid w:val="67589A58"/>
     <w:multiLevelType w:val="hybridMultilevel"/>
     <w:tmpl w:val="1D34B140"/>
@@ -4849,7 +6694,7 @@
       </w:pPr>
     </w:lvl>
   </w:abstractNum>
-  <w:abstractNum w:abstractNumId="16" w15:restartNumberingAfterBreak="0">
+  <w:abstractNum w:abstractNumId="19" w15:restartNumberingAfterBreak="0">
     <w:nsid w:val="6C1AECD0"/>
     <w:multiLevelType w:val="hybridMultilevel"/>
     <w:tmpl w:val="D4F4334C"/>
@@ -4962,7 +6807,7 @@
       </w:rPr>
     </w:lvl>
   </w:abstractNum>
-  <w:abstractNum w:abstractNumId="17" w15:restartNumberingAfterBreak="0">
+  <w:abstractNum w:abstractNumId="20" w15:restartNumberingAfterBreak="0">
     <w:nsid w:val="73DEE968"/>
     <w:multiLevelType w:val="hybridMultilevel"/>
     <w:tmpl w:val="FA9A9696"/>
@@ -5075,7 +6920,7 @@
       </w:rPr>
     </w:lvl>
   </w:abstractNum>
-  <w:abstractNum w:abstractNumId="18" w15:restartNumberingAfterBreak="0">
+  <w:abstractNum w:abstractNumId="21" w15:restartNumberingAfterBreak="0">
     <w:nsid w:val="7C40AE67"/>
     <w:multiLevelType w:val="hybridMultilevel"/>
     <w:tmpl w:val="AC62DD40"/>
@@ -5189,37 +7034,37 @@
     </w:lvl>
   </w:abstractNum>
   <w:num w:numId="1" w16cid:durableId="447360451">
+    <w:abstractNumId w:val="13"/>
+  </w:num>
+  <w:num w:numId="2" w16cid:durableId="989676841">
+    <w:abstractNumId w:val="17"/>
+  </w:num>
+  <w:num w:numId="3" w16cid:durableId="1583681454">
+    <w:abstractNumId w:val="7"/>
+  </w:num>
+  <w:num w:numId="4" w16cid:durableId="2144736561">
     <w:abstractNumId w:val="11"/>
   </w:num>
-  <w:num w:numId="2" w16cid:durableId="989676841">
-    <w:abstractNumId w:val="14"/>
-  </w:num>
-  <w:num w:numId="3" w16cid:durableId="1583681454">
-    <w:abstractNumId w:val="6"/>
-  </w:num>
-  <w:num w:numId="4" w16cid:durableId="2144736561">
-    <w:abstractNumId w:val="10"/>
-  </w:num>
   <w:num w:numId="5" w16cid:durableId="124586982">
-    <w:abstractNumId w:val="8"/>
+    <w:abstractNumId w:val="9"/>
   </w:num>
   <w:num w:numId="6" w16cid:durableId="1353530413">
     <w:abstractNumId w:val="2"/>
   </w:num>
   <w:num w:numId="7" w16cid:durableId="707798723">
+    <w:abstractNumId w:val="19"/>
+  </w:num>
+  <w:num w:numId="8" w16cid:durableId="269044542">
+    <w:abstractNumId w:val="21"/>
+  </w:num>
+  <w:num w:numId="9" w16cid:durableId="2066949714">
+    <w:abstractNumId w:val="20"/>
+  </w:num>
+  <w:num w:numId="10" w16cid:durableId="593822714">
     <w:abstractNumId w:val="16"/>
   </w:num>
-  <w:num w:numId="8" w16cid:durableId="269044542">
+  <w:num w:numId="11" w16cid:durableId="1769304581">
     <w:abstractNumId w:val="18"/>
-  </w:num>
-  <w:num w:numId="9" w16cid:durableId="2066949714">
-    <w:abstractNumId w:val="17"/>
-  </w:num>
-  <w:num w:numId="10" w16cid:durableId="593822714">
-    <w:abstractNumId w:val="13"/>
-  </w:num>
-  <w:num w:numId="11" w16cid:durableId="1769304581">
-    <w:abstractNumId w:val="15"/>
   </w:num>
   <w:num w:numId="12" w16cid:durableId="2025326689">
     <w:abstractNumId w:val="5"/>
@@ -5228,28 +7073,37 @@
     <w:abstractNumId w:val="0"/>
   </w:num>
   <w:num w:numId="14" w16cid:durableId="457644360">
-    <w:abstractNumId w:val="9"/>
+    <w:abstractNumId w:val="10"/>
   </w:num>
   <w:num w:numId="15" w16cid:durableId="1394541296">
     <w:abstractNumId w:val="1"/>
   </w:num>
   <w:num w:numId="16" w16cid:durableId="923153016">
-    <w:abstractNumId w:val="12"/>
+    <w:abstractNumId w:val="15"/>
   </w:num>
   <w:num w:numId="17" w16cid:durableId="1847668809">
     <w:abstractNumId w:val="3"/>
   </w:num>
   <w:num w:numId="18" w16cid:durableId="1549999160">
-    <w:abstractNumId w:val="7"/>
+    <w:abstractNumId w:val="8"/>
   </w:num>
   <w:num w:numId="19" w16cid:durableId="1045256336">
     <w:abstractNumId w:val="4"/>
+  </w:num>
+  <w:num w:numId="20" w16cid:durableId="853492528">
+    <w:abstractNumId w:val="12"/>
+  </w:num>
+  <w:num w:numId="21" w16cid:durableId="711342895">
+    <w:abstractNumId w:val="6"/>
+  </w:num>
+  <w:num w:numId="22" w16cid:durableId="27802156">
+    <w:abstractNumId w:val="14"/>
   </w:num>
 </w:numbering>
 </file>
 
 <file path=word/styles.xml><?xml version="1.0" encoding="utf-8"?>
-<w:styles xmlns:mc="http://schemas.openxmlformats.org/markup-compatibility/2006" xmlns:r="http://schemas.openxmlformats.org/officeDocument/2006/relationships" xmlns:w="http://schemas.openxmlformats.org/wordprocessingml/2006/main" xmlns:w14="http://schemas.microsoft.com/office/word/2010/wordml" xmlns:w15="http://schemas.microsoft.com/office/word/2012/wordml" xmlns:w16cex="http://schemas.microsoft.com/office/word/2018/wordml/cex" xmlns:w16cid="http://schemas.microsoft.com/office/word/2016/wordml/cid" xmlns:w16="http://schemas.microsoft.com/office/word/2018/wordml" xmlns:w16sdtdh="http://schemas.microsoft.com/office/word/2020/wordml/sdtdatahash" xmlns:w16se="http://schemas.microsoft.com/office/word/2015/wordml/symex" mc:Ignorable="w14 w15 w16se w16cid w16 w16cex w16sdtdh">
+<w:styles xmlns:mc="http://schemas.openxmlformats.org/markup-compatibility/2006" xmlns:r="http://schemas.openxmlformats.org/officeDocument/2006/relationships" xmlns:w="http://schemas.openxmlformats.org/wordprocessingml/2006/main" xmlns:w14="http://schemas.microsoft.com/office/word/2010/wordml" xmlns:w15="http://schemas.microsoft.com/office/word/2012/wordml" xmlns:w16cex="http://schemas.microsoft.com/office/word/2018/wordml/cex" xmlns:w16cid="http://schemas.microsoft.com/office/word/2016/wordml/cid" xmlns:w16="http://schemas.microsoft.com/office/word/2018/wordml" xmlns:w16du="http://schemas.microsoft.com/office/word/2023/wordml/word16du" xmlns:w16sdtdh="http://schemas.microsoft.com/office/word/2020/wordml/sdtdatahash" xmlns:w16se="http://schemas.microsoft.com/office/word/2015/wordml/symex" mc:Ignorable="w14 w15 w16se w16cid w16 w16cex w16sdtdh w16du">
   <w:docDefaults>
     <w:rPrDefault>
       <w:rPr>

</xml_diff>